<commit_message>
10 12 2024 23:13:32
</commit_message>
<xml_diff>
--- a/lab2/Отчет.docx
+++ b/lab2/Отчет.docx
@@ -82,8 +82,6 @@
       <w:r>
         <w:rPr>
           <w:rFonts w:ascii="Times New Roman" w:hAnsi="Times New Roman" w:cs="Times New Roman"/>
-          <w:b w:val="0"/>
-          <w:bCs w:val="0"/>
           <w:sz w:val="28"/>
           <w:szCs w:val="28"/>
         </w:rPr>
@@ -1141,7 +1139,6 @@
           <w:rFonts w:ascii="Times New Roman" w:hAnsi="Times New Roman" w:cs="Times New Roman"/>
           <w:sz w:val="28"/>
           <w:szCs w:val="28"/>
-          <w:highlight w:val="none"/>
         </w:rPr>
       </w:r>
       <w:r>
@@ -1290,7 +1287,6 @@
           <w:rFonts w:ascii="Times New Roman" w:hAnsi="Times New Roman" w:cs="Times New Roman"/>
           <w:sz w:val="28"/>
           <w:szCs w:val="28"/>
-          <w:highlight w:val="none"/>
         </w:rPr>
       </w:r>
       <w:r>
@@ -1300,2762 +1296,83 @@
           <w:szCs w:val="28"/>
         </w:rPr>
       </w:r>
+      <w:r>
+        <mc:AlternateContent>
+          <mc:Choice Requires="wpg">
+            <w:drawing>
+              <wp:inline xmlns:wp="http://schemas.openxmlformats.org/drawingml/2006/wordprocessingDrawing" distT="0" distB="0" distL="0" distR="0">
+                <wp:extent cx="5940425" cy="2021395"/>
+                <wp:effectExtent l="0" t="0" r="0" b="0"/>
+                <wp:docPr id="1" name=""/>
+                <wp:cNvGraphicFramePr>
+                  <a:graphicFrameLocks xmlns:a="http://schemas.openxmlformats.org/drawingml/2006/main" noChangeAspect="1"/>
+                </wp:cNvGraphicFramePr>
+                <a:graphic xmlns:a="http://schemas.openxmlformats.org/drawingml/2006/main">
+                  <a:graphicData uri="http://schemas.openxmlformats.org/drawingml/2006/picture">
+                    <pic:pic xmlns:pic="http://schemas.openxmlformats.org/drawingml/2006/picture">
+                      <pic:nvPicPr>
+                        <pic:cNvPr id="197832441" name=""/>
+                        <pic:cNvPicPr>
+                          <a:picLocks noChangeAspect="1"/>
+                        </pic:cNvPicPr>
+                        <pic:nvPr/>
+                      </pic:nvPicPr>
+                      <pic:blipFill>
+                        <a:blip r:embed="rId9"/>
+                        <a:stretch/>
+                      </pic:blipFill>
+                      <pic:spPr bwMode="auto">
+                        <a:xfrm>
+                          <a:off x="0" y="0"/>
+                          <a:ext cx="5940424" cy="2021394"/>
+                        </a:xfrm>
+                        <a:prstGeom prst="rect">
+                          <a:avLst/>
+                        </a:prstGeom>
+                      </pic:spPr>
+                    </pic:pic>
+                  </a:graphicData>
+                </a:graphic>
+              </wp:inline>
+            </w:drawing>
+          </mc:Choice>
+          <mc:Fallback>
+            <w:pict>
+              <v:shapetype id="_x0000_t75" coordsize="21600,21600" o:spt="75" o:preferrelative="t" path="m@4@5l@4@11@9@11@9@5xe" filled="f" stroked="f">
+                <v:stroke joinstyle="miter"/>
+                <v:formulas>
+                  <v:f eqn="if lineDrawn pixelLineWidth 0"/>
+                  <v:f eqn="sum @0 1 0"/>
+                  <v:f eqn="sum 0 0 @1"/>
+                  <v:f eqn="prod @2 1 2"/>
+                  <v:f eqn="prod @3 21600 pixelWidth"/>
+                  <v:f eqn="prod @3 21600 pixelHeight"/>
+                  <v:f eqn="sum @0 0 1"/>
+                  <v:f eqn="prod @6 1 2"/>
+                  <v:f eqn="prod @7 21600 pixelWidth"/>
+                  <v:f eqn="sum @8 21600 0"/>
+                  <v:f eqn="prod @7 21600 pixelHeight"/>
+                  <v:f eqn="sum @10 21600 0"/>
+                </v:formulas>
+                <v:path o:extrusionok="f" gradientshapeok="t" o:connecttype="rect"/>
+                <o:lock v:ext="edit" aspectratio="t"/>
+              </v:shapetype>
+              <v:shape id="_x0000_i0" o:spid="_x0000_s0" type="#_x0000_t75" style="width:467.75pt;height:159.16pt;mso-wrap-distance-left:0.00pt;mso-wrap-distance-top:0.00pt;mso-wrap-distance-right:0.00pt;mso-wrap-distance-bottom:0.00pt;z-index:1;" stroked="false">
+                <v:imagedata r:id="rId9" o:title=""/>
+                <o:lock v:ext="edit" rotation="t"/>
+              </v:shape>
+            </w:pict>
+          </mc:Fallback>
+        </mc:AlternateContent>
+      </w:r>
+      <w:r>
+        <w:rPr>
+          <w:rFonts w:ascii="Times New Roman" w:hAnsi="Times New Roman" w:cs="Times New Roman"/>
+          <w:sz w:val="28"/>
+          <w:szCs w:val="28"/>
+        </w:rPr>
+      </w:r>
     </w:p>
-    <w:tbl>
-      <w:tblPr>
-        <w:tblStyle w:val="721"/>
-        <w:tblW w:w="2720" w:type="dxa"/>
-        <w:tblInd w:w="460" w:type="dxa"/>
-        <w:tblBorders/>
-        <w:tblLook w:val="04A0" w:firstRow="1" w:lastRow="0" w:firstColumn="1" w:lastColumn="0" w:noHBand="0" w:noVBand="1"/>
-      </w:tblPr>
-      <w:tblGrid>
-        <w:gridCol w:w="340"/>
-        <w:gridCol w:w="340"/>
-        <w:gridCol w:w="340"/>
-        <w:gridCol w:w="340"/>
-        <w:gridCol w:w="340"/>
-        <w:gridCol w:w="340"/>
-        <w:gridCol w:w="340"/>
-        <w:gridCol w:w="340"/>
-      </w:tblGrid>
-      <w:tr>
-        <w:trPr>
-          <w:trHeight w:val="340"/>
-        </w:trPr>
-        <w:tc>
-          <w:tcPr>
-            <w:shd w:val="clear" w:color="ffffff" w:fill="bfbfbf" w:themeFill="background1" w:themeFillShade="BF"/>
-            <w:tcBorders/>
-            <w:tcW w:w="340" w:type="dxa"/>
-            <w:vAlign w:val="center"/>
-            <w:textDirection w:val="lrTb"/>
-            <w:noWrap w:val="false"/>
-          </w:tcPr>
-          <w:p>
-            <w:pPr>
-              <w:pBdr/>
-              <w:spacing w:after="120" w:before="120" w:line="264" w:lineRule="auto"/>
-              <w:ind/>
-              <w:jc w:val="center"/>
-              <w:rPr>
-                <w:b/>
-              </w:rPr>
-            </w:pPr>
-            <w:r>
-              <w:rPr>
-                <w:b/>
-              </w:rPr>
-              <w:t xml:space="preserve">*</w:t>
-            </w:r>
-            <w:r>
-              <w:rPr>
-                <w:b/>
-              </w:rPr>
-            </w:r>
-            <w:r>
-              <w:rPr>
-                <w:b/>
-              </w:rPr>
-            </w:r>
-          </w:p>
-        </w:tc>
-        <w:tc>
-          <w:tcPr>
-            <w:tcBorders/>
-            <w:tcW w:w="340" w:type="dxa"/>
-            <w:vAlign w:val="center"/>
-            <w:textDirection w:val="lrTb"/>
-            <w:noWrap w:val="false"/>
-          </w:tcPr>
-          <w:p>
-            <w:pPr>
-              <w:pBdr/>
-              <w:spacing w:after="120" w:before="120" w:line="264" w:lineRule="auto"/>
-              <w:ind/>
-              <w:jc w:val="center"/>
-              <w:rPr>
-                <w:b/>
-              </w:rPr>
-            </w:pPr>
-            <w:r>
-              <w:rPr>
-                <w:b/>
-              </w:rPr>
-              <w:t xml:space="preserve">*</w:t>
-            </w:r>
-            <w:r>
-              <w:rPr>
-                <w:b/>
-              </w:rPr>
-            </w:r>
-            <w:r>
-              <w:rPr>
-                <w:b/>
-              </w:rPr>
-            </w:r>
-          </w:p>
-        </w:tc>
-        <w:tc>
-          <w:tcPr>
-            <w:tcBorders/>
-            <w:tcW w:w="340" w:type="dxa"/>
-            <w:vAlign w:val="center"/>
-            <w:textDirection w:val="lrTb"/>
-            <w:noWrap w:val="false"/>
-          </w:tcPr>
-          <w:p>
-            <w:pPr>
-              <w:pBdr/>
-              <w:spacing w:after="120" w:before="120" w:line="264" w:lineRule="auto"/>
-              <w:ind/>
-              <w:jc w:val="center"/>
-              <w:rPr>
-                <w:b/>
-              </w:rPr>
-            </w:pPr>
-            <w:r>
-              <w:rPr>
-                <w:b/>
-              </w:rPr>
-              <w:t xml:space="preserve">*</w:t>
-            </w:r>
-            <w:r>
-              <w:rPr>
-                <w:b/>
-              </w:rPr>
-            </w:r>
-            <w:r>
-              <w:rPr>
-                <w:b/>
-              </w:rPr>
-            </w:r>
-          </w:p>
-        </w:tc>
-        <w:tc>
-          <w:tcPr>
-            <w:tcBorders/>
-            <w:tcW w:w="340" w:type="dxa"/>
-            <w:vAlign w:val="center"/>
-            <w:textDirection w:val="lrTb"/>
-            <w:noWrap w:val="false"/>
-          </w:tcPr>
-          <w:p>
-            <w:pPr>
-              <w:pBdr/>
-              <w:spacing w:after="120" w:before="120" w:line="264" w:lineRule="auto"/>
-              <w:ind/>
-              <w:jc w:val="center"/>
-              <w:rPr/>
-            </w:pPr>
-            <w:r/>
-            <w:r/>
-          </w:p>
-        </w:tc>
-        <w:tc>
-          <w:tcPr>
-            <w:tcBorders/>
-            <w:tcW w:w="340" w:type="dxa"/>
-            <w:vAlign w:val="center"/>
-            <w:textDirection w:val="lrTb"/>
-            <w:noWrap w:val="false"/>
-          </w:tcPr>
-          <w:p>
-            <w:pPr>
-              <w:pBdr/>
-              <w:spacing w:after="120" w:before="120" w:line="264" w:lineRule="auto"/>
-              <w:ind/>
-              <w:jc w:val="center"/>
-              <w:rPr/>
-            </w:pPr>
-            <w:r/>
-            <w:r/>
-          </w:p>
-        </w:tc>
-        <w:tc>
-          <w:tcPr>
-            <w:tcBorders/>
-            <w:tcW w:w="340" w:type="dxa"/>
-            <w:vAlign w:val="center"/>
-            <w:textDirection w:val="lrTb"/>
-            <w:noWrap w:val="false"/>
-          </w:tcPr>
-          <w:p>
-            <w:pPr>
-              <w:pBdr/>
-              <w:spacing w:after="120" w:before="120" w:line="264" w:lineRule="auto"/>
-              <w:ind/>
-              <w:jc w:val="center"/>
-              <w:rPr/>
-            </w:pPr>
-            <w:r/>
-            <w:r/>
-          </w:p>
-        </w:tc>
-        <w:tc>
-          <w:tcPr>
-            <w:tcBorders/>
-            <w:tcW w:w="340" w:type="dxa"/>
-            <w:vAlign w:val="center"/>
-            <w:textDirection w:val="lrTb"/>
-            <w:noWrap w:val="false"/>
-          </w:tcPr>
-          <w:p>
-            <w:pPr>
-              <w:pBdr/>
-              <w:spacing w:after="120" w:before="120" w:line="264" w:lineRule="auto"/>
-              <w:ind/>
-              <w:jc w:val="center"/>
-              <w:rPr/>
-            </w:pPr>
-            <w:r/>
-            <w:r/>
-          </w:p>
-        </w:tc>
-        <w:tc>
-          <w:tcPr>
-            <w:tcBorders/>
-            <w:tcW w:w="340" w:type="dxa"/>
-            <w:vAlign w:val="center"/>
-            <w:textDirection w:val="lrTb"/>
-            <w:noWrap w:val="false"/>
-          </w:tcPr>
-          <w:p>
-            <w:pPr>
-              <w:pBdr/>
-              <w:spacing w:after="120" w:before="120" w:line="264" w:lineRule="auto"/>
-              <w:ind/>
-              <w:jc w:val="center"/>
-              <w:rPr/>
-            </w:pPr>
-            <w:r/>
-            <w:r/>
-          </w:p>
-        </w:tc>
-      </w:tr>
-      <w:tr>
-        <w:trPr>
-          <w:trHeight w:val="340"/>
-        </w:trPr>
-        <w:tc>
-          <w:tcPr>
-            <w:shd w:val="clear" w:color="ffffff" w:fill="bfbfbf" w:themeFill="background1" w:themeFillShade="BF"/>
-            <w:tcBorders/>
-            <w:tcW w:w="340" w:type="dxa"/>
-            <w:vAlign w:val="center"/>
-            <w:textDirection w:val="lrTb"/>
-            <w:noWrap w:val="false"/>
-          </w:tcPr>
-          <w:p>
-            <w:pPr>
-              <w:pBdr/>
-              <w:spacing w:after="120" w:before="120" w:line="264" w:lineRule="auto"/>
-              <w:ind/>
-              <w:jc w:val="center"/>
-              <w:rPr>
-                <w:b/>
-              </w:rPr>
-            </w:pPr>
-            <w:r>
-              <w:rPr>
-                <w:b/>
-              </w:rPr>
-              <w:t xml:space="preserve">*</w:t>
-            </w:r>
-            <w:r>
-              <w:rPr>
-                <w:b/>
-              </w:rPr>
-            </w:r>
-            <w:r>
-              <w:rPr>
-                <w:b/>
-              </w:rPr>
-            </w:r>
-          </w:p>
-        </w:tc>
-        <w:tc>
-          <w:tcPr>
-            <w:shd w:val="clear" w:color="ffffff" w:fill="bfbfbf" w:themeFill="background1" w:themeFillShade="BF"/>
-            <w:tcBorders/>
-            <w:tcW w:w="340" w:type="dxa"/>
-            <w:vAlign w:val="center"/>
-            <w:textDirection w:val="lrTb"/>
-            <w:noWrap w:val="false"/>
-          </w:tcPr>
-          <w:p>
-            <w:pPr>
-              <w:pBdr/>
-              <w:spacing w:after="120" w:before="120" w:line="264" w:lineRule="auto"/>
-              <w:ind/>
-              <w:jc w:val="center"/>
-              <w:rPr>
-                <w:b/>
-              </w:rPr>
-            </w:pPr>
-            <w:r>
-              <w:rPr>
-                <w:b/>
-              </w:rPr>
-              <w:t xml:space="preserve">*</w:t>
-            </w:r>
-            <w:r>
-              <w:rPr>
-                <w:b/>
-              </w:rPr>
-            </w:r>
-            <w:r>
-              <w:rPr>
-                <w:b/>
-              </w:rPr>
-            </w:r>
-          </w:p>
-        </w:tc>
-        <w:tc>
-          <w:tcPr>
-            <w:tcBorders/>
-            <w:tcW w:w="340" w:type="dxa"/>
-            <w:vAlign w:val="center"/>
-            <w:textDirection w:val="lrTb"/>
-            <w:noWrap w:val="false"/>
-          </w:tcPr>
-          <w:p>
-            <w:pPr>
-              <w:pBdr/>
-              <w:spacing w:after="120" w:before="120" w:line="264" w:lineRule="auto"/>
-              <w:ind/>
-              <w:jc w:val="center"/>
-              <w:rPr>
-                <w:b/>
-              </w:rPr>
-            </w:pPr>
-            <w:r>
-              <w:rPr>
-                <w:b/>
-              </w:rPr>
-              <w:t xml:space="preserve">*</w:t>
-            </w:r>
-            <w:r>
-              <w:rPr>
-                <w:b/>
-              </w:rPr>
-            </w:r>
-            <w:r>
-              <w:rPr>
-                <w:b/>
-              </w:rPr>
-            </w:r>
-          </w:p>
-        </w:tc>
-        <w:tc>
-          <w:tcPr>
-            <w:tcBorders/>
-            <w:tcW w:w="340" w:type="dxa"/>
-            <w:vAlign w:val="center"/>
-            <w:textDirection w:val="lrTb"/>
-            <w:noWrap w:val="false"/>
-          </w:tcPr>
-          <w:p>
-            <w:pPr>
-              <w:pBdr/>
-              <w:spacing w:after="120" w:before="120" w:line="264" w:lineRule="auto"/>
-              <w:ind/>
-              <w:jc w:val="center"/>
-              <w:rPr>
-                <w:b/>
-              </w:rPr>
-            </w:pPr>
-            <w:r>
-              <w:rPr>
-                <w:b/>
-              </w:rPr>
-              <w:t xml:space="preserve">*</w:t>
-            </w:r>
-            <w:r>
-              <w:rPr>
-                <w:b/>
-              </w:rPr>
-            </w:r>
-            <w:r>
-              <w:rPr>
-                <w:b/>
-              </w:rPr>
-            </w:r>
-          </w:p>
-        </w:tc>
-        <w:tc>
-          <w:tcPr>
-            <w:tcBorders/>
-            <w:tcW w:w="340" w:type="dxa"/>
-            <w:vAlign w:val="center"/>
-            <w:textDirection w:val="lrTb"/>
-            <w:noWrap w:val="false"/>
-          </w:tcPr>
-          <w:p>
-            <w:pPr>
-              <w:pBdr/>
-              <w:spacing w:after="120" w:before="120" w:line="264" w:lineRule="auto"/>
-              <w:ind/>
-              <w:jc w:val="center"/>
-              <w:rPr/>
-            </w:pPr>
-            <w:r/>
-            <w:r/>
-          </w:p>
-        </w:tc>
-        <w:tc>
-          <w:tcPr>
-            <w:tcBorders/>
-            <w:tcW w:w="340" w:type="dxa"/>
-            <w:vAlign w:val="center"/>
-            <w:textDirection w:val="lrTb"/>
-            <w:noWrap w:val="false"/>
-          </w:tcPr>
-          <w:p>
-            <w:pPr>
-              <w:pBdr/>
-              <w:spacing w:after="120" w:before="120" w:line="264" w:lineRule="auto"/>
-              <w:ind/>
-              <w:jc w:val="center"/>
-              <w:rPr/>
-            </w:pPr>
-            <w:r/>
-            <w:r/>
-          </w:p>
-        </w:tc>
-        <w:tc>
-          <w:tcPr>
-            <w:tcBorders/>
-            <w:tcW w:w="340" w:type="dxa"/>
-            <w:vAlign w:val="center"/>
-            <w:textDirection w:val="lrTb"/>
-            <w:noWrap w:val="false"/>
-          </w:tcPr>
-          <w:p>
-            <w:pPr>
-              <w:pBdr/>
-              <w:spacing w:after="120" w:before="120" w:line="264" w:lineRule="auto"/>
-              <w:ind/>
-              <w:jc w:val="center"/>
-              <w:rPr/>
-            </w:pPr>
-            <w:r/>
-            <w:r/>
-          </w:p>
-        </w:tc>
-        <w:tc>
-          <w:tcPr>
-            <w:tcBorders/>
-            <w:tcW w:w="340" w:type="dxa"/>
-            <w:vAlign w:val="center"/>
-            <w:textDirection w:val="lrTb"/>
-            <w:noWrap w:val="false"/>
-          </w:tcPr>
-          <w:p>
-            <w:pPr>
-              <w:pBdr/>
-              <w:spacing w:after="120" w:before="120" w:line="264" w:lineRule="auto"/>
-              <w:ind/>
-              <w:jc w:val="center"/>
-              <w:rPr/>
-            </w:pPr>
-            <w:r/>
-            <w:r/>
-          </w:p>
-        </w:tc>
-      </w:tr>
-      <w:tr>
-        <w:trPr>
-          <w:trHeight w:val="340"/>
-        </w:trPr>
-        <w:tc>
-          <w:tcPr>
-            <w:shd w:val="clear" w:color="ffffff" w:fill="bfbfbf" w:themeFill="background1" w:themeFillShade="BF"/>
-            <w:tcBorders/>
-            <w:tcW w:w="340" w:type="dxa"/>
-            <w:vAlign w:val="center"/>
-            <w:textDirection w:val="lrTb"/>
-            <w:noWrap w:val="false"/>
-          </w:tcPr>
-          <w:p>
-            <w:pPr>
-              <w:pBdr/>
-              <w:spacing w:after="120" w:before="120" w:line="264" w:lineRule="auto"/>
-              <w:ind/>
-              <w:jc w:val="center"/>
-              <w:rPr>
-                <w:b/>
-              </w:rPr>
-            </w:pPr>
-            <w:r>
-              <w:rPr>
-                <w:b/>
-              </w:rPr>
-              <w:t xml:space="preserve">*</w:t>
-            </w:r>
-            <w:r>
-              <w:rPr>
-                <w:b/>
-              </w:rPr>
-            </w:r>
-            <w:r>
-              <w:rPr>
-                <w:b/>
-              </w:rPr>
-            </w:r>
-          </w:p>
-        </w:tc>
-        <w:tc>
-          <w:tcPr>
-            <w:shd w:val="clear" w:color="ffffff" w:fill="bfbfbf" w:themeFill="background1" w:themeFillShade="BF"/>
-            <w:tcBorders/>
-            <w:tcW w:w="340" w:type="dxa"/>
-            <w:vAlign w:val="center"/>
-            <w:textDirection w:val="lrTb"/>
-            <w:noWrap w:val="false"/>
-          </w:tcPr>
-          <w:p>
-            <w:pPr>
-              <w:pBdr/>
-              <w:spacing w:after="120" w:before="120" w:line="264" w:lineRule="auto"/>
-              <w:ind/>
-              <w:jc w:val="center"/>
-              <w:rPr>
-                <w:b/>
-              </w:rPr>
-            </w:pPr>
-            <w:r>
-              <w:rPr>
-                <w:b/>
-              </w:rPr>
-              <w:t xml:space="preserve">*</w:t>
-            </w:r>
-            <w:r>
-              <w:rPr>
-                <w:b/>
-              </w:rPr>
-            </w:r>
-            <w:r>
-              <w:rPr>
-                <w:b/>
-              </w:rPr>
-            </w:r>
-          </w:p>
-        </w:tc>
-        <w:tc>
-          <w:tcPr>
-            <w:shd w:val="clear" w:color="ffffff" w:fill="bfbfbf" w:themeFill="background1" w:themeFillShade="BF"/>
-            <w:tcBorders/>
-            <w:tcW w:w="340" w:type="dxa"/>
-            <w:vAlign w:val="center"/>
-            <w:textDirection w:val="lrTb"/>
-            <w:noWrap w:val="false"/>
-          </w:tcPr>
-          <w:p>
-            <w:pPr>
-              <w:pBdr/>
-              <w:spacing w:after="120" w:before="120" w:line="264" w:lineRule="auto"/>
-              <w:ind/>
-              <w:jc w:val="center"/>
-              <w:rPr>
-                <w:b/>
-              </w:rPr>
-            </w:pPr>
-            <w:r>
-              <w:rPr>
-                <w:b/>
-              </w:rPr>
-              <w:t xml:space="preserve">*</w:t>
-            </w:r>
-            <w:r>
-              <w:rPr>
-                <w:b/>
-              </w:rPr>
-            </w:r>
-            <w:r>
-              <w:rPr>
-                <w:b/>
-              </w:rPr>
-            </w:r>
-          </w:p>
-        </w:tc>
-        <w:tc>
-          <w:tcPr>
-            <w:tcBorders/>
-            <w:tcW w:w="340" w:type="dxa"/>
-            <w:vAlign w:val="center"/>
-            <w:textDirection w:val="lrTb"/>
-            <w:noWrap w:val="false"/>
-          </w:tcPr>
-          <w:p>
-            <w:pPr>
-              <w:pBdr/>
-              <w:spacing w:after="120" w:before="120" w:line="264" w:lineRule="auto"/>
-              <w:ind/>
-              <w:jc w:val="center"/>
-              <w:rPr>
-                <w:b/>
-              </w:rPr>
-            </w:pPr>
-            <w:r>
-              <w:rPr>
-                <w:b/>
-              </w:rPr>
-              <w:t xml:space="preserve">*</w:t>
-            </w:r>
-            <w:r>
-              <w:rPr>
-                <w:b/>
-              </w:rPr>
-            </w:r>
-            <w:r>
-              <w:rPr>
-                <w:b/>
-              </w:rPr>
-            </w:r>
-          </w:p>
-        </w:tc>
-        <w:tc>
-          <w:tcPr>
-            <w:tcBorders/>
-            <w:tcW w:w="340" w:type="dxa"/>
-            <w:vAlign w:val="center"/>
-            <w:textDirection w:val="lrTb"/>
-            <w:noWrap w:val="false"/>
-          </w:tcPr>
-          <w:p>
-            <w:pPr>
-              <w:pBdr/>
-              <w:spacing w:after="120" w:before="120" w:line="264" w:lineRule="auto"/>
-              <w:ind/>
-              <w:jc w:val="center"/>
-              <w:rPr>
-                <w:b/>
-              </w:rPr>
-            </w:pPr>
-            <w:r>
-              <w:rPr>
-                <w:b/>
-              </w:rPr>
-              <w:t xml:space="preserve">*</w:t>
-            </w:r>
-            <w:r>
-              <w:rPr>
-                <w:b/>
-              </w:rPr>
-            </w:r>
-            <w:r>
-              <w:rPr>
-                <w:b/>
-              </w:rPr>
-            </w:r>
-          </w:p>
-        </w:tc>
-        <w:tc>
-          <w:tcPr>
-            <w:tcBorders/>
-            <w:tcW w:w="340" w:type="dxa"/>
-            <w:vAlign w:val="center"/>
-            <w:textDirection w:val="lrTb"/>
-            <w:noWrap w:val="false"/>
-          </w:tcPr>
-          <w:p>
-            <w:pPr>
-              <w:pBdr/>
-              <w:spacing w:after="120" w:before="120" w:line="264" w:lineRule="auto"/>
-              <w:ind/>
-              <w:jc w:val="center"/>
-              <w:rPr/>
-            </w:pPr>
-            <w:r/>
-            <w:r/>
-          </w:p>
-        </w:tc>
-        <w:tc>
-          <w:tcPr>
-            <w:tcBorders/>
-            <w:tcW w:w="340" w:type="dxa"/>
-            <w:vAlign w:val="center"/>
-            <w:textDirection w:val="lrTb"/>
-            <w:noWrap w:val="false"/>
-          </w:tcPr>
-          <w:p>
-            <w:pPr>
-              <w:pBdr/>
-              <w:spacing w:after="120" w:before="120" w:line="264" w:lineRule="auto"/>
-              <w:ind/>
-              <w:jc w:val="center"/>
-              <w:rPr/>
-            </w:pPr>
-            <w:r/>
-            <w:r/>
-          </w:p>
-        </w:tc>
-        <w:tc>
-          <w:tcPr>
-            <w:tcBorders/>
-            <w:tcW w:w="340" w:type="dxa"/>
-            <w:vAlign w:val="center"/>
-            <w:textDirection w:val="lrTb"/>
-            <w:noWrap w:val="false"/>
-          </w:tcPr>
-          <w:p>
-            <w:pPr>
-              <w:pBdr/>
-              <w:spacing w:after="120" w:before="120" w:line="264" w:lineRule="auto"/>
-              <w:ind/>
-              <w:jc w:val="center"/>
-              <w:rPr/>
-            </w:pPr>
-            <w:r/>
-            <w:r/>
-          </w:p>
-        </w:tc>
-      </w:tr>
-      <w:tr>
-        <w:trPr>
-          <w:trHeight w:val="340"/>
-        </w:trPr>
-        <w:tc>
-          <w:tcPr>
-            <w:tcBorders/>
-            <w:tcW w:w="340" w:type="dxa"/>
-            <w:vAlign w:val="center"/>
-            <w:textDirection w:val="lrTb"/>
-            <w:noWrap w:val="false"/>
-          </w:tcPr>
-          <w:p>
-            <w:pPr>
-              <w:pBdr/>
-              <w:spacing w:after="120" w:before="120" w:line="264" w:lineRule="auto"/>
-              <w:ind/>
-              <w:jc w:val="center"/>
-              <w:rPr/>
-            </w:pPr>
-            <w:r/>
-            <w:r/>
-          </w:p>
-        </w:tc>
-        <w:tc>
-          <w:tcPr>
-            <w:shd w:val="clear" w:color="ffffff" w:fill="bfbfbf" w:themeFill="background1" w:themeFillShade="BF"/>
-            <w:tcBorders/>
-            <w:tcW w:w="340" w:type="dxa"/>
-            <w:vAlign w:val="center"/>
-            <w:textDirection w:val="lrTb"/>
-            <w:noWrap w:val="false"/>
-          </w:tcPr>
-          <w:p>
-            <w:pPr>
-              <w:pBdr/>
-              <w:spacing w:after="120" w:before="120" w:line="264" w:lineRule="auto"/>
-              <w:ind/>
-              <w:jc w:val="center"/>
-              <w:rPr>
-                <w:b/>
-              </w:rPr>
-            </w:pPr>
-            <w:r>
-              <w:rPr>
-                <w:b/>
-              </w:rPr>
-              <w:t xml:space="preserve">*</w:t>
-            </w:r>
-            <w:r>
-              <w:rPr>
-                <w:b/>
-              </w:rPr>
-            </w:r>
-            <w:r>
-              <w:rPr>
-                <w:b/>
-              </w:rPr>
-            </w:r>
-          </w:p>
-        </w:tc>
-        <w:tc>
-          <w:tcPr>
-            <w:shd w:val="clear" w:color="ffffff" w:fill="bfbfbf" w:themeFill="background1" w:themeFillShade="BF"/>
-            <w:tcBorders/>
-            <w:tcW w:w="340" w:type="dxa"/>
-            <w:vAlign w:val="center"/>
-            <w:textDirection w:val="lrTb"/>
-            <w:noWrap w:val="false"/>
-          </w:tcPr>
-          <w:p>
-            <w:pPr>
-              <w:pBdr/>
-              <w:spacing w:after="120" w:before="120" w:line="264" w:lineRule="auto"/>
-              <w:ind/>
-              <w:jc w:val="center"/>
-              <w:rPr>
-                <w:b/>
-              </w:rPr>
-            </w:pPr>
-            <w:r>
-              <w:rPr>
-                <w:b/>
-              </w:rPr>
-              <w:t xml:space="preserve">*</w:t>
-            </w:r>
-            <w:r>
-              <w:rPr>
-                <w:b/>
-              </w:rPr>
-            </w:r>
-            <w:r>
-              <w:rPr>
-                <w:b/>
-              </w:rPr>
-            </w:r>
-          </w:p>
-        </w:tc>
-        <w:tc>
-          <w:tcPr>
-            <w:shd w:val="clear" w:color="ffffff" w:fill="bfbfbf" w:themeFill="background1" w:themeFillShade="BF"/>
-            <w:tcBorders/>
-            <w:tcW w:w="340" w:type="dxa"/>
-            <w:vAlign w:val="center"/>
-            <w:textDirection w:val="lrTb"/>
-            <w:noWrap w:val="false"/>
-          </w:tcPr>
-          <w:p>
-            <w:pPr>
-              <w:pBdr/>
-              <w:spacing w:after="120" w:before="120" w:line="264" w:lineRule="auto"/>
-              <w:ind/>
-              <w:jc w:val="center"/>
-              <w:rPr>
-                <w:b/>
-              </w:rPr>
-            </w:pPr>
-            <w:r>
-              <w:rPr>
-                <w:b/>
-              </w:rPr>
-              <w:t xml:space="preserve">*</w:t>
-            </w:r>
-            <w:r>
-              <w:rPr>
-                <w:b/>
-              </w:rPr>
-            </w:r>
-            <w:r>
-              <w:rPr>
-                <w:b/>
-              </w:rPr>
-            </w:r>
-          </w:p>
-        </w:tc>
-        <w:tc>
-          <w:tcPr>
-            <w:tcBorders/>
-            <w:tcW w:w="340" w:type="dxa"/>
-            <w:vAlign w:val="center"/>
-            <w:textDirection w:val="lrTb"/>
-            <w:noWrap w:val="false"/>
-          </w:tcPr>
-          <w:p>
-            <w:pPr>
-              <w:pBdr/>
-              <w:spacing w:after="120" w:before="120" w:line="264" w:lineRule="auto"/>
-              <w:ind/>
-              <w:jc w:val="center"/>
-              <w:rPr>
-                <w:b/>
-              </w:rPr>
-            </w:pPr>
-            <w:r>
-              <w:rPr>
-                <w:b/>
-              </w:rPr>
-              <w:t xml:space="preserve">*</w:t>
-            </w:r>
-            <w:r>
-              <w:rPr>
-                <w:b/>
-              </w:rPr>
-            </w:r>
-            <w:r>
-              <w:rPr>
-                <w:b/>
-              </w:rPr>
-            </w:r>
-          </w:p>
-        </w:tc>
-        <w:tc>
-          <w:tcPr>
-            <w:tcBorders/>
-            <w:tcW w:w="340" w:type="dxa"/>
-            <w:vAlign w:val="center"/>
-            <w:textDirection w:val="lrTb"/>
-            <w:noWrap w:val="false"/>
-          </w:tcPr>
-          <w:p>
-            <w:pPr>
-              <w:pBdr/>
-              <w:spacing w:after="120" w:before="120" w:line="264" w:lineRule="auto"/>
-              <w:ind/>
-              <w:jc w:val="center"/>
-              <w:rPr>
-                <w:b/>
-              </w:rPr>
-            </w:pPr>
-            <w:r>
-              <w:rPr>
-                <w:b/>
-              </w:rPr>
-              <w:t xml:space="preserve">*</w:t>
-            </w:r>
-            <w:r>
-              <w:rPr>
-                <w:b/>
-              </w:rPr>
-            </w:r>
-            <w:r>
-              <w:rPr>
-                <w:b/>
-              </w:rPr>
-            </w:r>
-          </w:p>
-        </w:tc>
-        <w:tc>
-          <w:tcPr>
-            <w:tcBorders/>
-            <w:tcW w:w="340" w:type="dxa"/>
-            <w:vAlign w:val="center"/>
-            <w:textDirection w:val="lrTb"/>
-            <w:noWrap w:val="false"/>
-          </w:tcPr>
-          <w:p>
-            <w:pPr>
-              <w:pBdr/>
-              <w:spacing w:after="120" w:before="120" w:line="264" w:lineRule="auto"/>
-              <w:ind/>
-              <w:jc w:val="center"/>
-              <w:rPr/>
-            </w:pPr>
-            <w:r/>
-            <w:r/>
-          </w:p>
-        </w:tc>
-        <w:tc>
-          <w:tcPr>
-            <w:tcBorders/>
-            <w:tcW w:w="340" w:type="dxa"/>
-            <w:vAlign w:val="center"/>
-            <w:textDirection w:val="lrTb"/>
-            <w:noWrap w:val="false"/>
-          </w:tcPr>
-          <w:p>
-            <w:pPr>
-              <w:pBdr/>
-              <w:spacing w:after="120" w:before="120" w:line="264" w:lineRule="auto"/>
-              <w:ind/>
-              <w:jc w:val="center"/>
-              <w:rPr/>
-            </w:pPr>
-            <w:r/>
-            <w:r/>
-          </w:p>
-        </w:tc>
-      </w:tr>
-      <w:tr>
-        <w:trPr>
-          <w:trHeight w:val="340"/>
-        </w:trPr>
-        <w:tc>
-          <w:tcPr>
-            <w:tcBorders/>
-            <w:tcW w:w="340" w:type="dxa"/>
-            <w:vAlign w:val="center"/>
-            <w:textDirection w:val="lrTb"/>
-            <w:noWrap w:val="false"/>
-          </w:tcPr>
-          <w:p>
-            <w:pPr>
-              <w:pBdr/>
-              <w:spacing w:after="120" w:before="120" w:line="264" w:lineRule="auto"/>
-              <w:ind/>
-              <w:jc w:val="center"/>
-              <w:rPr/>
-            </w:pPr>
-            <w:r>
-              <w:t xml:space="preserve"> </w:t>
-            </w:r>
-            <w:r/>
-          </w:p>
-        </w:tc>
-        <w:tc>
-          <w:tcPr>
-            <w:tcBorders/>
-            <w:tcW w:w="340" w:type="dxa"/>
-            <w:vAlign w:val="center"/>
-            <w:textDirection w:val="lrTb"/>
-            <w:noWrap w:val="false"/>
-          </w:tcPr>
-          <w:p>
-            <w:pPr>
-              <w:pBdr/>
-              <w:spacing w:after="120" w:before="120" w:line="264" w:lineRule="auto"/>
-              <w:ind/>
-              <w:jc w:val="center"/>
-              <w:rPr/>
-            </w:pPr>
-            <w:r/>
-            <w:r/>
-          </w:p>
-        </w:tc>
-        <w:tc>
-          <w:tcPr>
-            <w:shd w:val="clear" w:color="ffffff" w:fill="bfbfbf" w:themeFill="background1" w:themeFillShade="BF"/>
-            <w:tcBorders/>
-            <w:tcW w:w="340" w:type="dxa"/>
-            <w:vAlign w:val="center"/>
-            <w:textDirection w:val="lrTb"/>
-            <w:noWrap w:val="false"/>
-          </w:tcPr>
-          <w:p>
-            <w:pPr>
-              <w:pBdr/>
-              <w:spacing w:after="120" w:before="120" w:line="264" w:lineRule="auto"/>
-              <w:ind/>
-              <w:jc w:val="center"/>
-              <w:rPr>
-                <w:b/>
-              </w:rPr>
-            </w:pPr>
-            <w:r>
-              <w:rPr>
-                <w:b/>
-              </w:rPr>
-              <w:t xml:space="preserve">*</w:t>
-            </w:r>
-            <w:r>
-              <w:rPr>
-                <w:b/>
-              </w:rPr>
-            </w:r>
-            <w:r>
-              <w:rPr>
-                <w:b/>
-              </w:rPr>
-            </w:r>
-          </w:p>
-        </w:tc>
-        <w:tc>
-          <w:tcPr>
-            <w:shd w:val="clear" w:color="ffffff" w:fill="bfbfbf" w:themeFill="background1" w:themeFillShade="BF"/>
-            <w:tcBorders/>
-            <w:tcW w:w="340" w:type="dxa"/>
-            <w:vAlign w:val="center"/>
-            <w:textDirection w:val="lrTb"/>
-            <w:noWrap w:val="false"/>
-          </w:tcPr>
-          <w:p>
-            <w:pPr>
-              <w:pBdr/>
-              <w:spacing w:after="120" w:before="120" w:line="264" w:lineRule="auto"/>
-              <w:ind/>
-              <w:jc w:val="center"/>
-              <w:rPr>
-                <w:b/>
-              </w:rPr>
-            </w:pPr>
-            <w:r>
-              <w:rPr>
-                <w:b/>
-              </w:rPr>
-              <w:t xml:space="preserve">*</w:t>
-            </w:r>
-            <w:r>
-              <w:rPr>
-                <w:b/>
-              </w:rPr>
-            </w:r>
-            <w:r>
-              <w:rPr>
-                <w:b/>
-              </w:rPr>
-            </w:r>
-          </w:p>
-        </w:tc>
-        <w:tc>
-          <w:tcPr>
-            <w:shd w:val="clear" w:color="ffffff" w:fill="bfbfbf" w:themeFill="background1" w:themeFillShade="BF"/>
-            <w:tcBorders/>
-            <w:tcW w:w="340" w:type="dxa"/>
-            <w:vAlign w:val="center"/>
-            <w:textDirection w:val="lrTb"/>
-            <w:noWrap w:val="false"/>
-          </w:tcPr>
-          <w:p>
-            <w:pPr>
-              <w:pBdr/>
-              <w:spacing w:after="120" w:before="120" w:line="264" w:lineRule="auto"/>
-              <w:ind/>
-              <w:jc w:val="center"/>
-              <w:rPr>
-                <w:b/>
-              </w:rPr>
-            </w:pPr>
-            <w:r>
-              <w:rPr>
-                <w:b/>
-              </w:rPr>
-              <w:t xml:space="preserve">*</w:t>
-            </w:r>
-            <w:r>
-              <w:rPr>
-                <w:b/>
-              </w:rPr>
-            </w:r>
-            <w:r>
-              <w:rPr>
-                <w:b/>
-              </w:rPr>
-            </w:r>
-          </w:p>
-        </w:tc>
-        <w:tc>
-          <w:tcPr>
-            <w:tcBorders/>
-            <w:tcW w:w="340" w:type="dxa"/>
-            <w:vAlign w:val="center"/>
-            <w:textDirection w:val="lrTb"/>
-            <w:noWrap w:val="false"/>
-          </w:tcPr>
-          <w:p>
-            <w:pPr>
-              <w:pBdr/>
-              <w:spacing w:after="120" w:before="120" w:line="264" w:lineRule="auto"/>
-              <w:ind/>
-              <w:jc w:val="center"/>
-              <w:rPr>
-                <w:b/>
-              </w:rPr>
-            </w:pPr>
-            <w:r>
-              <w:rPr>
-                <w:b/>
-              </w:rPr>
-              <w:t xml:space="preserve">*</w:t>
-            </w:r>
-            <w:r>
-              <w:rPr>
-                <w:b/>
-              </w:rPr>
-            </w:r>
-            <w:r>
-              <w:rPr>
-                <w:b/>
-              </w:rPr>
-            </w:r>
-          </w:p>
-        </w:tc>
-        <w:tc>
-          <w:tcPr>
-            <w:tcBorders/>
-            <w:tcW w:w="340" w:type="dxa"/>
-            <w:vAlign w:val="center"/>
-            <w:textDirection w:val="lrTb"/>
-            <w:noWrap w:val="false"/>
-          </w:tcPr>
-          <w:p>
-            <w:pPr>
-              <w:pBdr/>
-              <w:spacing w:after="120" w:before="120" w:line="264" w:lineRule="auto"/>
-              <w:ind/>
-              <w:jc w:val="center"/>
-              <w:rPr>
-                <w:b/>
-              </w:rPr>
-            </w:pPr>
-            <w:r>
-              <w:rPr>
-                <w:b/>
-              </w:rPr>
-              <w:t xml:space="preserve">*</w:t>
-            </w:r>
-            <w:r>
-              <w:rPr>
-                <w:b/>
-              </w:rPr>
-            </w:r>
-            <w:r>
-              <w:rPr>
-                <w:b/>
-              </w:rPr>
-            </w:r>
-          </w:p>
-        </w:tc>
-        <w:tc>
-          <w:tcPr>
-            <w:tcBorders/>
-            <w:tcW w:w="340" w:type="dxa"/>
-            <w:vAlign w:val="center"/>
-            <w:textDirection w:val="lrTb"/>
-            <w:noWrap w:val="false"/>
-          </w:tcPr>
-          <w:p>
-            <w:pPr>
-              <w:pBdr/>
-              <w:spacing w:after="120" w:before="120" w:line="264" w:lineRule="auto"/>
-              <w:ind/>
-              <w:jc w:val="center"/>
-              <w:rPr/>
-            </w:pPr>
-            <w:r/>
-            <w:r/>
-          </w:p>
-        </w:tc>
-      </w:tr>
-      <w:tr>
-        <w:trPr>
-          <w:trHeight w:val="340"/>
-        </w:trPr>
-        <w:tc>
-          <w:tcPr>
-            <w:tcBorders/>
-            <w:tcW w:w="340" w:type="dxa"/>
-            <w:vAlign w:val="center"/>
-            <w:textDirection w:val="lrTb"/>
-            <w:noWrap w:val="false"/>
-          </w:tcPr>
-          <w:p>
-            <w:pPr>
-              <w:pBdr/>
-              <w:spacing w:after="120" w:before="120" w:line="264" w:lineRule="auto"/>
-              <w:ind/>
-              <w:jc w:val="center"/>
-              <w:rPr/>
-            </w:pPr>
-            <w:r/>
-            <w:r/>
-          </w:p>
-        </w:tc>
-        <w:tc>
-          <w:tcPr>
-            <w:tcBorders/>
-            <w:tcW w:w="340" w:type="dxa"/>
-            <w:vAlign w:val="center"/>
-            <w:textDirection w:val="lrTb"/>
-            <w:noWrap w:val="false"/>
-          </w:tcPr>
-          <w:p>
-            <w:pPr>
-              <w:pBdr/>
-              <w:spacing w:after="120" w:before="120" w:line="264" w:lineRule="auto"/>
-              <w:ind/>
-              <w:jc w:val="center"/>
-              <w:rPr/>
-            </w:pPr>
-            <w:r/>
-            <w:r/>
-          </w:p>
-        </w:tc>
-        <w:tc>
-          <w:tcPr>
-            <w:tcBorders/>
-            <w:tcW w:w="340" w:type="dxa"/>
-            <w:vAlign w:val="center"/>
-            <w:textDirection w:val="lrTb"/>
-            <w:noWrap w:val="false"/>
-          </w:tcPr>
-          <w:p>
-            <w:pPr>
-              <w:pBdr/>
-              <w:spacing w:after="120" w:before="120" w:line="264" w:lineRule="auto"/>
-              <w:ind/>
-              <w:jc w:val="center"/>
-              <w:rPr/>
-            </w:pPr>
-            <w:r/>
-            <w:r/>
-          </w:p>
-        </w:tc>
-        <w:tc>
-          <w:tcPr>
-            <w:shd w:val="clear" w:color="ffffff" w:fill="bfbfbf" w:themeFill="background1" w:themeFillShade="BF"/>
-            <w:tcBorders/>
-            <w:tcW w:w="340" w:type="dxa"/>
-            <w:vAlign w:val="center"/>
-            <w:textDirection w:val="lrTb"/>
-            <w:noWrap w:val="false"/>
-          </w:tcPr>
-          <w:p>
-            <w:pPr>
-              <w:pBdr/>
-              <w:spacing w:after="120" w:before="120" w:line="264" w:lineRule="auto"/>
-              <w:ind/>
-              <w:jc w:val="center"/>
-              <w:rPr>
-                <w:b/>
-              </w:rPr>
-            </w:pPr>
-            <w:r>
-              <w:rPr>
-                <w:b/>
-              </w:rPr>
-              <w:t xml:space="preserve">*</w:t>
-            </w:r>
-            <w:r>
-              <w:rPr>
-                <w:b/>
-              </w:rPr>
-            </w:r>
-            <w:r>
-              <w:rPr>
-                <w:b/>
-              </w:rPr>
-            </w:r>
-          </w:p>
-        </w:tc>
-        <w:tc>
-          <w:tcPr>
-            <w:shd w:val="clear" w:color="ffffff" w:fill="bfbfbf" w:themeFill="background1" w:themeFillShade="BF"/>
-            <w:tcBorders/>
-            <w:tcW w:w="340" w:type="dxa"/>
-            <w:vAlign w:val="center"/>
-            <w:textDirection w:val="lrTb"/>
-            <w:noWrap w:val="false"/>
-          </w:tcPr>
-          <w:p>
-            <w:pPr>
-              <w:pBdr/>
-              <w:spacing w:after="120" w:before="120" w:line="264" w:lineRule="auto"/>
-              <w:ind/>
-              <w:jc w:val="center"/>
-              <w:rPr>
-                <w:b/>
-              </w:rPr>
-            </w:pPr>
-            <w:r>
-              <w:rPr>
-                <w:b/>
-              </w:rPr>
-              <w:t xml:space="preserve">*</w:t>
-            </w:r>
-            <w:r>
-              <w:rPr>
-                <w:b/>
-              </w:rPr>
-            </w:r>
-            <w:r>
-              <w:rPr>
-                <w:b/>
-              </w:rPr>
-            </w:r>
-          </w:p>
-        </w:tc>
-        <w:tc>
-          <w:tcPr>
-            <w:shd w:val="clear" w:color="ffffff" w:fill="bfbfbf" w:themeFill="background1" w:themeFillShade="BF"/>
-            <w:tcBorders/>
-            <w:tcW w:w="340" w:type="dxa"/>
-            <w:vAlign w:val="center"/>
-            <w:textDirection w:val="lrTb"/>
-            <w:noWrap w:val="false"/>
-          </w:tcPr>
-          <w:p>
-            <w:pPr>
-              <w:pBdr/>
-              <w:spacing w:after="120" w:before="120" w:line="264" w:lineRule="auto"/>
-              <w:ind/>
-              <w:jc w:val="center"/>
-              <w:rPr>
-                <w:b/>
-              </w:rPr>
-            </w:pPr>
-            <w:r>
-              <w:rPr>
-                <w:b/>
-              </w:rPr>
-              <w:t xml:space="preserve">*</w:t>
-            </w:r>
-            <w:r>
-              <w:rPr>
-                <w:b/>
-              </w:rPr>
-            </w:r>
-            <w:r>
-              <w:rPr>
-                <w:b/>
-              </w:rPr>
-            </w:r>
-          </w:p>
-        </w:tc>
-        <w:tc>
-          <w:tcPr>
-            <w:tcBorders/>
-            <w:tcW w:w="340" w:type="dxa"/>
-            <w:vAlign w:val="center"/>
-            <w:textDirection w:val="lrTb"/>
-            <w:noWrap w:val="false"/>
-          </w:tcPr>
-          <w:p>
-            <w:pPr>
-              <w:pBdr/>
-              <w:spacing w:after="120" w:before="120" w:line="264" w:lineRule="auto"/>
-              <w:ind/>
-              <w:jc w:val="center"/>
-              <w:rPr>
-                <w:b/>
-              </w:rPr>
-            </w:pPr>
-            <w:r>
-              <w:rPr>
-                <w:b/>
-              </w:rPr>
-              <w:t xml:space="preserve">*</w:t>
-            </w:r>
-            <w:r>
-              <w:rPr>
-                <w:b/>
-              </w:rPr>
-            </w:r>
-            <w:r>
-              <w:rPr>
-                <w:b/>
-              </w:rPr>
-            </w:r>
-          </w:p>
-        </w:tc>
-        <w:tc>
-          <w:tcPr>
-            <w:tcBorders/>
-            <w:tcW w:w="340" w:type="dxa"/>
-            <w:vAlign w:val="center"/>
-            <w:textDirection w:val="lrTb"/>
-            <w:noWrap w:val="false"/>
-          </w:tcPr>
-          <w:p>
-            <w:pPr>
-              <w:pBdr/>
-              <w:spacing w:after="120" w:before="120" w:line="264" w:lineRule="auto"/>
-              <w:ind/>
-              <w:jc w:val="center"/>
-              <w:rPr>
-                <w:b/>
-              </w:rPr>
-            </w:pPr>
-            <w:r>
-              <w:rPr>
-                <w:b/>
-              </w:rPr>
-              <w:t xml:space="preserve">*</w:t>
-            </w:r>
-            <w:r>
-              <w:rPr>
-                <w:b/>
-              </w:rPr>
-            </w:r>
-            <w:r>
-              <w:rPr>
-                <w:b/>
-              </w:rPr>
-            </w:r>
-          </w:p>
-        </w:tc>
-      </w:tr>
-      <w:tr>
-        <w:trPr>
-          <w:trHeight w:val="340"/>
-        </w:trPr>
-        <w:tc>
-          <w:tcPr>
-            <w:tcBorders/>
-            <w:tcW w:w="340" w:type="dxa"/>
-            <w:vAlign w:val="center"/>
-            <w:textDirection w:val="lrTb"/>
-            <w:noWrap w:val="false"/>
-          </w:tcPr>
-          <w:p>
-            <w:pPr>
-              <w:pBdr/>
-              <w:spacing w:after="120" w:before="120" w:line="264" w:lineRule="auto"/>
-              <w:ind/>
-              <w:jc w:val="center"/>
-              <w:rPr/>
-            </w:pPr>
-            <w:r/>
-            <w:r/>
-          </w:p>
-        </w:tc>
-        <w:tc>
-          <w:tcPr>
-            <w:tcBorders/>
-            <w:tcW w:w="340" w:type="dxa"/>
-            <w:vAlign w:val="center"/>
-            <w:textDirection w:val="lrTb"/>
-            <w:noWrap w:val="false"/>
-          </w:tcPr>
-          <w:p>
-            <w:pPr>
-              <w:pBdr/>
-              <w:spacing w:after="120" w:before="120" w:line="264" w:lineRule="auto"/>
-              <w:ind/>
-              <w:jc w:val="center"/>
-              <w:rPr/>
-            </w:pPr>
-            <w:r/>
-            <w:r/>
-          </w:p>
-        </w:tc>
-        <w:tc>
-          <w:tcPr>
-            <w:tcBorders/>
-            <w:tcW w:w="340" w:type="dxa"/>
-            <w:vAlign w:val="center"/>
-            <w:textDirection w:val="lrTb"/>
-            <w:noWrap w:val="false"/>
-          </w:tcPr>
-          <w:p>
-            <w:pPr>
-              <w:pBdr/>
-              <w:spacing w:after="120" w:before="120" w:line="264" w:lineRule="auto"/>
-              <w:ind/>
-              <w:jc w:val="center"/>
-              <w:rPr/>
-            </w:pPr>
-            <w:r/>
-            <w:r/>
-          </w:p>
-        </w:tc>
-        <w:tc>
-          <w:tcPr>
-            <w:tcBorders/>
-            <w:tcW w:w="340" w:type="dxa"/>
-            <w:vAlign w:val="center"/>
-            <w:textDirection w:val="lrTb"/>
-            <w:noWrap w:val="false"/>
-          </w:tcPr>
-          <w:p>
-            <w:pPr>
-              <w:pBdr/>
-              <w:spacing w:after="120" w:before="120" w:line="264" w:lineRule="auto"/>
-              <w:ind/>
-              <w:jc w:val="center"/>
-              <w:rPr/>
-            </w:pPr>
-            <w:r/>
-            <w:r/>
-          </w:p>
-        </w:tc>
-        <w:tc>
-          <w:tcPr>
-            <w:shd w:val="clear" w:color="ffffff" w:fill="bfbfbf" w:themeFill="background1" w:themeFillShade="BF"/>
-            <w:tcBorders/>
-            <w:tcW w:w="340" w:type="dxa"/>
-            <w:vAlign w:val="center"/>
-            <w:textDirection w:val="lrTb"/>
-            <w:noWrap w:val="false"/>
-          </w:tcPr>
-          <w:p>
-            <w:pPr>
-              <w:pBdr/>
-              <w:spacing w:after="120" w:before="120" w:line="264" w:lineRule="auto"/>
-              <w:ind/>
-              <w:jc w:val="center"/>
-              <w:rPr>
-                <w:b/>
-              </w:rPr>
-            </w:pPr>
-            <w:r>
-              <w:rPr>
-                <w:b/>
-              </w:rPr>
-              <w:t xml:space="preserve">*</w:t>
-            </w:r>
-            <w:r>
-              <w:rPr>
-                <w:b/>
-              </w:rPr>
-            </w:r>
-            <w:r>
-              <w:rPr>
-                <w:b/>
-              </w:rPr>
-            </w:r>
-          </w:p>
-        </w:tc>
-        <w:tc>
-          <w:tcPr>
-            <w:shd w:val="clear" w:color="ffffff" w:fill="bfbfbf" w:themeFill="background1" w:themeFillShade="BF"/>
-            <w:tcBorders/>
-            <w:tcW w:w="340" w:type="dxa"/>
-            <w:vAlign w:val="center"/>
-            <w:textDirection w:val="lrTb"/>
-            <w:noWrap w:val="false"/>
-          </w:tcPr>
-          <w:p>
-            <w:pPr>
-              <w:pBdr/>
-              <w:spacing w:after="120" w:before="120" w:line="264" w:lineRule="auto"/>
-              <w:ind/>
-              <w:jc w:val="center"/>
-              <w:rPr>
-                <w:b/>
-              </w:rPr>
-            </w:pPr>
-            <w:r>
-              <w:rPr>
-                <w:b/>
-              </w:rPr>
-              <w:t xml:space="preserve">*</w:t>
-            </w:r>
-            <w:r>
-              <w:rPr>
-                <w:b/>
-              </w:rPr>
-            </w:r>
-            <w:r>
-              <w:rPr>
-                <w:b/>
-              </w:rPr>
-            </w:r>
-          </w:p>
-        </w:tc>
-        <w:tc>
-          <w:tcPr>
-            <w:shd w:val="clear" w:color="ffffff" w:fill="bfbfbf" w:themeFill="background1" w:themeFillShade="BF"/>
-            <w:tcBorders/>
-            <w:tcW w:w="340" w:type="dxa"/>
-            <w:vAlign w:val="center"/>
-            <w:textDirection w:val="lrTb"/>
-            <w:noWrap w:val="false"/>
-          </w:tcPr>
-          <w:p>
-            <w:pPr>
-              <w:pBdr/>
-              <w:spacing w:after="120" w:before="120" w:line="264" w:lineRule="auto"/>
-              <w:ind/>
-              <w:jc w:val="center"/>
-              <w:rPr>
-                <w:b/>
-              </w:rPr>
-            </w:pPr>
-            <w:r>
-              <w:rPr>
-                <w:b/>
-              </w:rPr>
-              <w:t xml:space="preserve">*</w:t>
-            </w:r>
-            <w:r>
-              <w:rPr>
-                <w:b/>
-              </w:rPr>
-            </w:r>
-            <w:r>
-              <w:rPr>
-                <w:b/>
-              </w:rPr>
-            </w:r>
-          </w:p>
-        </w:tc>
-        <w:tc>
-          <w:tcPr>
-            <w:tcBorders/>
-            <w:tcW w:w="340" w:type="dxa"/>
-            <w:vAlign w:val="center"/>
-            <w:textDirection w:val="lrTb"/>
-            <w:noWrap w:val="false"/>
-          </w:tcPr>
-          <w:p>
-            <w:pPr>
-              <w:pBdr/>
-              <w:spacing w:after="120" w:before="120" w:line="264" w:lineRule="auto"/>
-              <w:ind/>
-              <w:jc w:val="center"/>
-              <w:rPr>
-                <w:b/>
-              </w:rPr>
-            </w:pPr>
-            <w:r>
-              <w:rPr>
-                <w:b/>
-              </w:rPr>
-              <w:t xml:space="preserve">*</w:t>
-            </w:r>
-            <w:r>
-              <w:rPr>
-                <w:b/>
-              </w:rPr>
-            </w:r>
-            <w:r>
-              <w:rPr>
-                <w:b/>
-              </w:rPr>
-            </w:r>
-          </w:p>
-        </w:tc>
-      </w:tr>
-      <w:tr>
-        <w:trPr>
-          <w:trHeight w:val="340"/>
-        </w:trPr>
-        <w:tc>
-          <w:tcPr>
-            <w:tcBorders/>
-            <w:tcW w:w="340" w:type="dxa"/>
-            <w:vAlign w:val="center"/>
-            <w:textDirection w:val="lrTb"/>
-            <w:noWrap w:val="false"/>
-          </w:tcPr>
-          <w:p>
-            <w:pPr>
-              <w:pBdr/>
-              <w:spacing w:after="120" w:before="120" w:line="264" w:lineRule="auto"/>
-              <w:ind/>
-              <w:jc w:val="center"/>
-              <w:rPr/>
-            </w:pPr>
-            <w:r/>
-            <w:r/>
-          </w:p>
-        </w:tc>
-        <w:tc>
-          <w:tcPr>
-            <w:tcBorders/>
-            <w:tcW w:w="340" w:type="dxa"/>
-            <w:vAlign w:val="center"/>
-            <w:textDirection w:val="lrTb"/>
-            <w:noWrap w:val="false"/>
-          </w:tcPr>
-          <w:p>
-            <w:pPr>
-              <w:pBdr/>
-              <w:spacing w:after="120" w:before="120" w:line="264" w:lineRule="auto"/>
-              <w:ind/>
-              <w:jc w:val="center"/>
-              <w:rPr/>
-            </w:pPr>
-            <w:r/>
-            <w:r/>
-          </w:p>
-        </w:tc>
-        <w:tc>
-          <w:tcPr>
-            <w:tcBorders/>
-            <w:tcW w:w="340" w:type="dxa"/>
-            <w:vAlign w:val="center"/>
-            <w:textDirection w:val="lrTb"/>
-            <w:noWrap w:val="false"/>
-          </w:tcPr>
-          <w:p>
-            <w:pPr>
-              <w:pBdr/>
-              <w:spacing w:after="120" w:before="120" w:line="264" w:lineRule="auto"/>
-              <w:ind/>
-              <w:jc w:val="center"/>
-              <w:rPr/>
-            </w:pPr>
-            <w:r/>
-            <w:r/>
-          </w:p>
-        </w:tc>
-        <w:tc>
-          <w:tcPr>
-            <w:tcBorders/>
-            <w:tcW w:w="340" w:type="dxa"/>
-            <w:vAlign w:val="center"/>
-            <w:textDirection w:val="lrTb"/>
-            <w:noWrap w:val="false"/>
-          </w:tcPr>
-          <w:p>
-            <w:pPr>
-              <w:pBdr/>
-              <w:spacing w:after="120" w:before="120" w:line="264" w:lineRule="auto"/>
-              <w:ind/>
-              <w:jc w:val="center"/>
-              <w:rPr/>
-            </w:pPr>
-            <w:r/>
-            <w:r/>
-          </w:p>
-        </w:tc>
-        <w:tc>
-          <w:tcPr>
-            <w:tcBorders/>
-            <w:tcW w:w="340" w:type="dxa"/>
-            <w:vAlign w:val="center"/>
-            <w:textDirection w:val="lrTb"/>
-            <w:noWrap w:val="false"/>
-          </w:tcPr>
-          <w:p>
-            <w:pPr>
-              <w:pBdr/>
-              <w:spacing w:after="120" w:before="120" w:line="264" w:lineRule="auto"/>
-              <w:ind/>
-              <w:jc w:val="center"/>
-              <w:rPr/>
-            </w:pPr>
-            <w:r/>
-            <w:r/>
-          </w:p>
-        </w:tc>
-        <w:tc>
-          <w:tcPr>
-            <w:shd w:val="clear" w:color="ffffff" w:fill="bfbfbf" w:themeFill="background1" w:themeFillShade="BF"/>
-            <w:tcBorders/>
-            <w:tcW w:w="340" w:type="dxa"/>
-            <w:vAlign w:val="center"/>
-            <w:textDirection w:val="lrTb"/>
-            <w:noWrap w:val="false"/>
-          </w:tcPr>
-          <w:p>
-            <w:pPr>
-              <w:pBdr/>
-              <w:spacing w:after="120" w:before="120" w:line="264" w:lineRule="auto"/>
-              <w:ind/>
-              <w:jc w:val="center"/>
-              <w:rPr>
-                <w:b/>
-              </w:rPr>
-            </w:pPr>
-            <w:r>
-              <w:rPr>
-                <w:b/>
-              </w:rPr>
-              <w:t xml:space="preserve">*</w:t>
-            </w:r>
-            <w:r>
-              <w:rPr>
-                <w:b/>
-              </w:rPr>
-            </w:r>
-            <w:r>
-              <w:rPr>
-                <w:b/>
-              </w:rPr>
-            </w:r>
-          </w:p>
-        </w:tc>
-        <w:tc>
-          <w:tcPr>
-            <w:shd w:val="clear" w:color="ffffff" w:fill="bfbfbf" w:themeFill="background1" w:themeFillShade="BF"/>
-            <w:tcBorders/>
-            <w:tcW w:w="340" w:type="dxa"/>
-            <w:vAlign w:val="center"/>
-            <w:textDirection w:val="lrTb"/>
-            <w:noWrap w:val="false"/>
-          </w:tcPr>
-          <w:p>
-            <w:pPr>
-              <w:pBdr/>
-              <w:spacing w:after="120" w:before="120" w:line="264" w:lineRule="auto"/>
-              <w:ind/>
-              <w:jc w:val="center"/>
-              <w:rPr>
-                <w:b/>
-              </w:rPr>
-            </w:pPr>
-            <w:r>
-              <w:rPr>
-                <w:b/>
-              </w:rPr>
-              <w:t xml:space="preserve">*</w:t>
-            </w:r>
-            <w:r>
-              <w:rPr>
-                <w:b/>
-              </w:rPr>
-            </w:r>
-            <w:r>
-              <w:rPr>
-                <w:b/>
-              </w:rPr>
-            </w:r>
-          </w:p>
-        </w:tc>
-        <w:tc>
-          <w:tcPr>
-            <w:shd w:val="clear" w:color="ffffff" w:fill="bfbfbf" w:themeFill="background1" w:themeFillShade="BF"/>
-            <w:tcBorders/>
-            <w:tcW w:w="340" w:type="dxa"/>
-            <w:vAlign w:val="center"/>
-            <w:textDirection w:val="lrTb"/>
-            <w:noWrap w:val="false"/>
-          </w:tcPr>
-          <w:p>
-            <w:pPr>
-              <w:pBdr/>
-              <w:spacing w:after="120" w:before="120" w:line="264" w:lineRule="auto"/>
-              <w:ind/>
-              <w:jc w:val="center"/>
-              <w:rPr>
-                <w:b/>
-              </w:rPr>
-            </w:pPr>
-            <w:r>
-              <w:rPr>
-                <w:b/>
-              </w:rPr>
-              <w:t xml:space="preserve">*</w:t>
-            </w:r>
-            <w:r>
-              <w:rPr>
-                <w:b/>
-              </w:rPr>
-            </w:r>
-            <w:r>
-              <w:rPr>
-                <w:b/>
-              </w:rPr>
-            </w:r>
-          </w:p>
-        </w:tc>
-      </w:tr>
-    </w:tbl>
-    <w:tbl>
-      <w:tblPr>
-        <w:tblStyle w:val="721"/>
-        <w:tblpPr w:horzAnchor="page" w:tblpX="6793" w:vertAnchor="text" w:tblpY="-4346" w:leftFromText="180" w:topFromText="0" w:rightFromText="180" w:bottomFromText="0"/>
-        <w:tblW w:w="1020" w:type="dxa"/>
-        <w:tblBorders/>
-        <w:tblLook w:val="04A0" w:firstRow="1" w:lastRow="0" w:firstColumn="1" w:lastColumn="0" w:noHBand="0" w:noVBand="1"/>
-      </w:tblPr>
-      <w:tblGrid>
-        <w:gridCol w:w="340"/>
-        <w:gridCol w:w="340"/>
-        <w:gridCol w:w="340"/>
-      </w:tblGrid>
-      <w:tr>
-        <w:trPr>
-          <w:trHeight w:val="340"/>
-        </w:trPr>
-        <w:tc>
-          <w:tcPr>
-            <w:tcBorders/>
-            <w:tcW w:w="340" w:type="dxa"/>
-            <w:textDirection w:val="lrTb"/>
-            <w:noWrap w:val="false"/>
-          </w:tcPr>
-          <w:p>
-            <w:pPr>
-              <w:pBdr/>
-              <w:spacing w:after="120" w:before="120" w:line="264" w:lineRule="auto"/>
-              <w:ind/>
-              <w:rPr/>
-            </w:pPr>
-            <w:r>
-              <w:t xml:space="preserve">0</w:t>
-            </w:r>
-            <w:r/>
-          </w:p>
-        </w:tc>
-        <w:tc>
-          <w:tcPr>
-            <w:tcBorders/>
-            <w:tcW w:w="340" w:type="dxa"/>
-            <w:textDirection w:val="lrTb"/>
-            <w:noWrap w:val="false"/>
-          </w:tcPr>
-          <w:p>
-            <w:pPr>
-              <w:pBdr/>
-              <w:spacing w:after="120" w:before="120" w:line="264" w:lineRule="auto"/>
-              <w:ind/>
-              <w:rPr/>
-            </w:pPr>
-            <w:r>
-              <w:t xml:space="preserve">0</w:t>
-            </w:r>
-            <w:r/>
-          </w:p>
-        </w:tc>
-        <w:tc>
-          <w:tcPr>
-            <w:shd w:val="clear" w:color="ffffff" w:fill="bfbfbf" w:themeFill="background1" w:themeFillShade="BF"/>
-            <w:tcBorders/>
-            <w:tcW w:w="340" w:type="dxa"/>
-            <w:textDirection w:val="lrTb"/>
-            <w:noWrap w:val="false"/>
-          </w:tcPr>
-          <w:p>
-            <w:pPr>
-              <w:pBdr/>
-              <w:spacing w:after="120" w:before="120" w:line="264" w:lineRule="auto"/>
-              <w:ind/>
-              <w:rPr>
-                <w:b/>
-              </w:rPr>
-            </w:pPr>
-            <w:r>
-              <w:rPr>
-                <w:b/>
-              </w:rPr>
-              <w:t xml:space="preserve">*</w:t>
-            </w:r>
-            <w:r>
-              <w:rPr>
-                <w:b/>
-              </w:rPr>
-            </w:r>
-            <w:r>
-              <w:rPr>
-                <w:b/>
-              </w:rPr>
-            </w:r>
-          </w:p>
-        </w:tc>
-      </w:tr>
-      <w:tr>
-        <w:trPr>
-          <w:trHeight w:val="340"/>
-        </w:trPr>
-        <w:tc>
-          <w:tcPr>
-            <w:tcBorders/>
-            <w:tcW w:w="340" w:type="dxa"/>
-            <w:textDirection w:val="lrTb"/>
-            <w:noWrap w:val="false"/>
-          </w:tcPr>
-          <w:p>
-            <w:pPr>
-              <w:pBdr/>
-              <w:spacing w:after="120" w:before="120" w:line="264" w:lineRule="auto"/>
-              <w:ind/>
-              <w:rPr/>
-            </w:pPr>
-            <w:r>
-              <w:t xml:space="preserve">0</w:t>
-            </w:r>
-            <w:r/>
-          </w:p>
-        </w:tc>
-        <w:tc>
-          <w:tcPr>
-            <w:shd w:val="clear" w:color="ffffff" w:fill="bfbfbf" w:themeFill="background1" w:themeFillShade="BF"/>
-            <w:tcBorders/>
-            <w:tcW w:w="340" w:type="dxa"/>
-            <w:textDirection w:val="lrTb"/>
-            <w:noWrap w:val="false"/>
-          </w:tcPr>
-          <w:p>
-            <w:pPr>
-              <w:pBdr/>
-              <w:spacing w:after="120" w:before="120" w:line="264" w:lineRule="auto"/>
-              <w:ind/>
-              <w:rPr>
-                <w:b/>
-              </w:rPr>
-            </w:pPr>
-            <w:r>
-              <w:rPr>
-                <w:b/>
-              </w:rPr>
-              <w:t xml:space="preserve">*</w:t>
-            </w:r>
-            <w:r>
-              <w:rPr>
-                <w:b/>
-              </w:rPr>
-            </w:r>
-            <w:r>
-              <w:rPr>
-                <w:b/>
-              </w:rPr>
-            </w:r>
-          </w:p>
-        </w:tc>
-        <w:tc>
-          <w:tcPr>
-            <w:shd w:val="clear" w:color="ffffff" w:fill="bfbfbf" w:themeFill="background1" w:themeFillShade="BF"/>
-            <w:tcBorders/>
-            <w:tcW w:w="340" w:type="dxa"/>
-            <w:textDirection w:val="lrTb"/>
-            <w:noWrap w:val="false"/>
-          </w:tcPr>
-          <w:p>
-            <w:pPr>
-              <w:pBdr/>
-              <w:spacing w:after="120" w:before="120" w:line="264" w:lineRule="auto"/>
-              <w:ind/>
-              <w:rPr>
-                <w:b/>
-              </w:rPr>
-            </w:pPr>
-            <w:r>
-              <w:rPr>
-                <w:b/>
-              </w:rPr>
-              <w:t xml:space="preserve">*</w:t>
-            </w:r>
-            <w:r>
-              <w:rPr>
-                <w:b/>
-              </w:rPr>
-            </w:r>
-            <w:r>
-              <w:rPr>
-                <w:b/>
-              </w:rPr>
-            </w:r>
-          </w:p>
-        </w:tc>
-      </w:tr>
-      <w:tr>
-        <w:trPr>
-          <w:trHeight w:val="340"/>
-        </w:trPr>
-        <w:tc>
-          <w:tcPr>
-            <w:shd w:val="clear" w:color="ffffff" w:fill="bfbfbf" w:themeFill="background1" w:themeFillShade="BF"/>
-            <w:tcBorders/>
-            <w:tcW w:w="340" w:type="dxa"/>
-            <w:textDirection w:val="lrTb"/>
-            <w:noWrap w:val="false"/>
-          </w:tcPr>
-          <w:p>
-            <w:pPr>
-              <w:pBdr/>
-              <w:spacing w:after="120" w:before="120" w:line="264" w:lineRule="auto"/>
-              <w:ind/>
-              <w:rPr>
-                <w:b/>
-              </w:rPr>
-            </w:pPr>
-            <w:r>
-              <w:rPr>
-                <w:b/>
-              </w:rPr>
-              <w:t xml:space="preserve">*</w:t>
-            </w:r>
-            <w:r>
-              <w:rPr>
-                <w:b/>
-              </w:rPr>
-            </w:r>
-            <w:r>
-              <w:rPr>
-                <w:b/>
-              </w:rPr>
-            </w:r>
-          </w:p>
-        </w:tc>
-        <w:tc>
-          <w:tcPr>
-            <w:shd w:val="clear" w:color="ffffff" w:fill="bfbfbf" w:themeFill="background1" w:themeFillShade="BF"/>
-            <w:tcBorders/>
-            <w:tcW w:w="340" w:type="dxa"/>
-            <w:textDirection w:val="lrTb"/>
-            <w:noWrap w:val="false"/>
-          </w:tcPr>
-          <w:p>
-            <w:pPr>
-              <w:pBdr/>
-              <w:spacing w:after="120" w:before="120" w:line="264" w:lineRule="auto"/>
-              <w:ind/>
-              <w:rPr>
-                <w:b/>
-              </w:rPr>
-            </w:pPr>
-            <w:r>
-              <w:rPr>
-                <w:b/>
-              </w:rPr>
-              <w:t xml:space="preserve">*</w:t>
-            </w:r>
-            <w:r>
-              <w:rPr>
-                <w:b/>
-              </w:rPr>
-            </w:r>
-            <w:r>
-              <w:rPr>
-                <w:b/>
-              </w:rPr>
-            </w:r>
-          </w:p>
-        </w:tc>
-        <w:tc>
-          <w:tcPr>
-            <w:shd w:val="clear" w:color="ffffff" w:fill="bfbfbf" w:themeFill="background1" w:themeFillShade="BF"/>
-            <w:tcBorders/>
-            <w:tcW w:w="340" w:type="dxa"/>
-            <w:textDirection w:val="lrTb"/>
-            <w:noWrap w:val="false"/>
-          </w:tcPr>
-          <w:p>
-            <w:pPr>
-              <w:pBdr/>
-              <w:spacing w:after="120" w:before="120" w:line="264" w:lineRule="auto"/>
-              <w:ind/>
-              <w:rPr>
-                <w:b/>
-              </w:rPr>
-            </w:pPr>
-            <w:r>
-              <w:rPr>
-                <w:b/>
-              </w:rPr>
-              <w:t xml:space="preserve">*</w:t>
-            </w:r>
-            <w:r>
-              <w:rPr>
-                <w:b/>
-              </w:rPr>
-            </w:r>
-            <w:r>
-              <w:rPr>
-                <w:b/>
-              </w:rPr>
-            </w:r>
-          </w:p>
-        </w:tc>
-      </w:tr>
-      <w:tr>
-        <w:trPr>
-          <w:trHeight w:val="340"/>
-        </w:trPr>
-        <w:tc>
-          <w:tcPr>
-            <w:shd w:val="clear" w:color="ffffff" w:fill="bfbfbf" w:themeFill="background1" w:themeFillShade="BF"/>
-            <w:tcBorders/>
-            <w:tcW w:w="340" w:type="dxa"/>
-            <w:textDirection w:val="lrTb"/>
-            <w:noWrap w:val="false"/>
-          </w:tcPr>
-          <w:p>
-            <w:pPr>
-              <w:pBdr/>
-              <w:spacing w:after="120" w:before="120" w:line="264" w:lineRule="auto"/>
-              <w:ind/>
-              <w:rPr>
-                <w:b/>
-              </w:rPr>
-            </w:pPr>
-            <w:r>
-              <w:rPr>
-                <w:b/>
-              </w:rPr>
-              <w:t xml:space="preserve">*</w:t>
-            </w:r>
-            <w:r>
-              <w:rPr>
-                <w:b/>
-              </w:rPr>
-            </w:r>
-            <w:r>
-              <w:rPr>
-                <w:b/>
-              </w:rPr>
-            </w:r>
-          </w:p>
-        </w:tc>
-        <w:tc>
-          <w:tcPr>
-            <w:shd w:val="clear" w:color="ffffff" w:fill="bfbfbf" w:themeFill="background1" w:themeFillShade="BF"/>
-            <w:tcBorders/>
-            <w:tcW w:w="340" w:type="dxa"/>
-            <w:textDirection w:val="lrTb"/>
-            <w:noWrap w:val="false"/>
-          </w:tcPr>
-          <w:p>
-            <w:pPr>
-              <w:pBdr/>
-              <w:spacing w:after="120" w:before="120" w:line="264" w:lineRule="auto"/>
-              <w:ind/>
-              <w:rPr>
-                <w:b/>
-              </w:rPr>
-            </w:pPr>
-            <w:r>
-              <w:rPr>
-                <w:b/>
-              </w:rPr>
-              <w:t xml:space="preserve">*</w:t>
-            </w:r>
-            <w:r>
-              <w:rPr>
-                <w:b/>
-              </w:rPr>
-            </w:r>
-            <w:r>
-              <w:rPr>
-                <w:b/>
-              </w:rPr>
-            </w:r>
-          </w:p>
-        </w:tc>
-        <w:tc>
-          <w:tcPr>
-            <w:shd w:val="clear" w:color="ffffff" w:fill="bfbfbf" w:themeFill="background1" w:themeFillShade="BF"/>
-            <w:tcBorders/>
-            <w:tcW w:w="340" w:type="dxa"/>
-            <w:textDirection w:val="lrTb"/>
-            <w:noWrap w:val="false"/>
-          </w:tcPr>
-          <w:p>
-            <w:pPr>
-              <w:pBdr/>
-              <w:spacing w:after="120" w:before="120" w:line="264" w:lineRule="auto"/>
-              <w:ind/>
-              <w:rPr>
-                <w:b/>
-              </w:rPr>
-            </w:pPr>
-            <w:r>
-              <w:rPr>
-                <w:b/>
-              </w:rPr>
-              <w:t xml:space="preserve">*</w:t>
-            </w:r>
-            <w:r>
-              <w:rPr>
-                <w:b/>
-              </w:rPr>
-            </w:r>
-            <w:r>
-              <w:rPr>
-                <w:b/>
-              </w:rPr>
-            </w:r>
-          </w:p>
-        </w:tc>
-      </w:tr>
-      <w:tr>
-        <w:trPr>
-          <w:trHeight w:val="340"/>
-        </w:trPr>
-        <w:tc>
-          <w:tcPr>
-            <w:shd w:val="clear" w:color="ffffff" w:fill="bfbfbf" w:themeFill="background1" w:themeFillShade="BF"/>
-            <w:tcBorders/>
-            <w:tcW w:w="340" w:type="dxa"/>
-            <w:textDirection w:val="lrTb"/>
-            <w:noWrap w:val="false"/>
-          </w:tcPr>
-          <w:p>
-            <w:pPr>
-              <w:pBdr/>
-              <w:spacing w:after="120" w:before="120" w:line="264" w:lineRule="auto"/>
-              <w:ind/>
-              <w:rPr>
-                <w:b/>
-              </w:rPr>
-            </w:pPr>
-            <w:r>
-              <w:rPr>
-                <w:b/>
-              </w:rPr>
-              <w:t xml:space="preserve">*</w:t>
-            </w:r>
-            <w:r>
-              <w:rPr>
-                <w:b/>
-              </w:rPr>
-            </w:r>
-            <w:r>
-              <w:rPr>
-                <w:b/>
-              </w:rPr>
-            </w:r>
-          </w:p>
-        </w:tc>
-        <w:tc>
-          <w:tcPr>
-            <w:shd w:val="clear" w:color="ffffff" w:fill="bfbfbf" w:themeFill="background1" w:themeFillShade="BF"/>
-            <w:tcBorders/>
-            <w:tcW w:w="340" w:type="dxa"/>
-            <w:textDirection w:val="lrTb"/>
-            <w:noWrap w:val="false"/>
-          </w:tcPr>
-          <w:p>
-            <w:pPr>
-              <w:pBdr/>
-              <w:spacing w:after="120" w:before="120" w:line="264" w:lineRule="auto"/>
-              <w:ind/>
-              <w:rPr>
-                <w:b/>
-              </w:rPr>
-            </w:pPr>
-            <w:r>
-              <w:rPr>
-                <w:b/>
-              </w:rPr>
-              <w:t xml:space="preserve">*</w:t>
-            </w:r>
-            <w:r>
-              <w:rPr>
-                <w:b/>
-              </w:rPr>
-            </w:r>
-            <w:r>
-              <w:rPr>
-                <w:b/>
-              </w:rPr>
-            </w:r>
-          </w:p>
-        </w:tc>
-        <w:tc>
-          <w:tcPr>
-            <w:shd w:val="clear" w:color="ffffff" w:fill="bfbfbf" w:themeFill="background1" w:themeFillShade="BF"/>
-            <w:tcBorders/>
-            <w:tcW w:w="340" w:type="dxa"/>
-            <w:textDirection w:val="lrTb"/>
-            <w:noWrap w:val="false"/>
-          </w:tcPr>
-          <w:p>
-            <w:pPr>
-              <w:pBdr/>
-              <w:spacing w:after="120" w:before="120" w:line="264" w:lineRule="auto"/>
-              <w:ind/>
-              <w:rPr>
-                <w:b/>
-              </w:rPr>
-            </w:pPr>
-            <w:r>
-              <w:rPr>
-                <w:b/>
-              </w:rPr>
-              <w:t xml:space="preserve">*</w:t>
-            </w:r>
-            <w:r>
-              <w:rPr>
-                <w:b/>
-              </w:rPr>
-            </w:r>
-            <w:r>
-              <w:rPr>
-                <w:b/>
-              </w:rPr>
-            </w:r>
-          </w:p>
-        </w:tc>
-      </w:tr>
-      <w:tr>
-        <w:trPr>
-          <w:trHeight w:val="340"/>
-        </w:trPr>
-        <w:tc>
-          <w:tcPr>
-            <w:shd w:val="clear" w:color="ffffff" w:fill="bfbfbf" w:themeFill="background1" w:themeFillShade="BF"/>
-            <w:tcBorders/>
-            <w:tcW w:w="340" w:type="dxa"/>
-            <w:textDirection w:val="lrTb"/>
-            <w:noWrap w:val="false"/>
-          </w:tcPr>
-          <w:p>
-            <w:pPr>
-              <w:pBdr/>
-              <w:spacing w:after="120" w:before="120" w:line="264" w:lineRule="auto"/>
-              <w:ind/>
-              <w:rPr>
-                <w:b/>
-              </w:rPr>
-            </w:pPr>
-            <w:r>
-              <w:rPr>
-                <w:b/>
-              </w:rPr>
-              <w:t xml:space="preserve">*</w:t>
-            </w:r>
-            <w:r>
-              <w:rPr>
-                <w:b/>
-              </w:rPr>
-            </w:r>
-            <w:r>
-              <w:rPr>
-                <w:b/>
-              </w:rPr>
-            </w:r>
-          </w:p>
-        </w:tc>
-        <w:tc>
-          <w:tcPr>
-            <w:shd w:val="clear" w:color="ffffff" w:fill="bfbfbf" w:themeFill="background1" w:themeFillShade="BF"/>
-            <w:tcBorders/>
-            <w:tcW w:w="340" w:type="dxa"/>
-            <w:textDirection w:val="lrTb"/>
-            <w:noWrap w:val="false"/>
-          </w:tcPr>
-          <w:p>
-            <w:pPr>
-              <w:pBdr/>
-              <w:spacing w:after="120" w:before="120" w:line="264" w:lineRule="auto"/>
-              <w:ind/>
-              <w:rPr>
-                <w:b/>
-              </w:rPr>
-            </w:pPr>
-            <w:r>
-              <w:rPr>
-                <w:b/>
-              </w:rPr>
-              <w:t xml:space="preserve">*</w:t>
-            </w:r>
-            <w:r>
-              <w:rPr>
-                <w:b/>
-              </w:rPr>
-            </w:r>
-            <w:r>
-              <w:rPr>
-                <w:b/>
-              </w:rPr>
-            </w:r>
-          </w:p>
-        </w:tc>
-        <w:tc>
-          <w:tcPr>
-            <w:shd w:val="clear" w:color="ffffff" w:fill="bfbfbf" w:themeFill="background1" w:themeFillShade="BF"/>
-            <w:tcBorders/>
-            <w:tcW w:w="340" w:type="dxa"/>
-            <w:textDirection w:val="lrTb"/>
-            <w:noWrap w:val="false"/>
-          </w:tcPr>
-          <w:p>
-            <w:pPr>
-              <w:pBdr/>
-              <w:spacing w:after="120" w:before="120" w:line="264" w:lineRule="auto"/>
-              <w:ind/>
-              <w:rPr>
-                <w:b/>
-              </w:rPr>
-            </w:pPr>
-            <w:r>
-              <w:rPr>
-                <w:b/>
-              </w:rPr>
-              <w:t xml:space="preserve">*</w:t>
-            </w:r>
-            <w:r>
-              <w:rPr>
-                <w:b/>
-              </w:rPr>
-            </w:r>
-            <w:r>
-              <w:rPr>
-                <w:b/>
-              </w:rPr>
-            </w:r>
-          </w:p>
-        </w:tc>
-      </w:tr>
-      <w:tr>
-        <w:trPr>
-          <w:trHeight w:val="340"/>
-        </w:trPr>
-        <w:tc>
-          <w:tcPr>
-            <w:shd w:val="clear" w:color="ffffff" w:fill="bfbfbf" w:themeFill="background1" w:themeFillShade="BF"/>
-            <w:tcBorders/>
-            <w:tcW w:w="340" w:type="dxa"/>
-            <w:textDirection w:val="lrTb"/>
-            <w:noWrap w:val="false"/>
-          </w:tcPr>
-          <w:p>
-            <w:pPr>
-              <w:pBdr/>
-              <w:spacing w:after="120" w:before="120" w:line="264" w:lineRule="auto"/>
-              <w:ind/>
-              <w:rPr>
-                <w:b/>
-              </w:rPr>
-            </w:pPr>
-            <w:r>
-              <w:rPr>
-                <w:b/>
-              </w:rPr>
-              <w:t xml:space="preserve">*</w:t>
-            </w:r>
-            <w:r>
-              <w:rPr>
-                <w:b/>
-              </w:rPr>
-            </w:r>
-            <w:r>
-              <w:rPr>
-                <w:b/>
-              </w:rPr>
-            </w:r>
-          </w:p>
-        </w:tc>
-        <w:tc>
-          <w:tcPr>
-            <w:shd w:val="clear" w:color="ffffff" w:fill="bfbfbf" w:themeFill="background1" w:themeFillShade="BF"/>
-            <w:tcBorders/>
-            <w:tcW w:w="340" w:type="dxa"/>
-            <w:textDirection w:val="lrTb"/>
-            <w:noWrap w:val="false"/>
-          </w:tcPr>
-          <w:p>
-            <w:pPr>
-              <w:pBdr/>
-              <w:spacing w:after="120" w:before="120" w:line="264" w:lineRule="auto"/>
-              <w:ind/>
-              <w:rPr>
-                <w:b/>
-              </w:rPr>
-            </w:pPr>
-            <w:r>
-              <w:rPr>
-                <w:b/>
-              </w:rPr>
-              <w:t xml:space="preserve">*</w:t>
-            </w:r>
-            <w:r>
-              <w:rPr>
-                <w:b/>
-              </w:rPr>
-            </w:r>
-            <w:r>
-              <w:rPr>
-                <w:b/>
-              </w:rPr>
-            </w:r>
-          </w:p>
-        </w:tc>
-        <w:tc>
-          <w:tcPr>
-            <w:shd w:val="clear" w:color="ffffff" w:fill="bfbfbf" w:themeFill="background1" w:themeFillShade="BF"/>
-            <w:tcBorders/>
-            <w:tcW w:w="340" w:type="dxa"/>
-            <w:textDirection w:val="lrTb"/>
-            <w:noWrap w:val="false"/>
-          </w:tcPr>
-          <w:p>
-            <w:pPr>
-              <w:pBdr/>
-              <w:spacing w:after="120" w:before="120" w:line="264" w:lineRule="auto"/>
-              <w:ind/>
-              <w:rPr>
-                <w:b/>
-              </w:rPr>
-            </w:pPr>
-            <w:r>
-              <w:rPr>
-                <w:b/>
-              </w:rPr>
-              <w:t xml:space="preserve">*</w:t>
-            </w:r>
-            <w:r>
-              <w:rPr>
-                <w:b/>
-              </w:rPr>
-            </w:r>
-            <w:r>
-              <w:rPr>
-                <w:b/>
-              </w:rPr>
-            </w:r>
-          </w:p>
-        </w:tc>
-      </w:tr>
-      <w:tr>
-        <w:trPr>
-          <w:trHeight w:val="340"/>
-        </w:trPr>
-        <w:tc>
-          <w:tcPr>
-            <w:shd w:val="clear" w:color="ffffff" w:fill="bfbfbf" w:themeFill="background1" w:themeFillShade="BF"/>
-            <w:tcBorders/>
-            <w:tcW w:w="340" w:type="dxa"/>
-            <w:textDirection w:val="lrTb"/>
-            <w:noWrap w:val="false"/>
-          </w:tcPr>
-          <w:p>
-            <w:pPr>
-              <w:pBdr/>
-              <w:spacing w:after="120" w:before="120" w:line="264" w:lineRule="auto"/>
-              <w:ind/>
-              <w:rPr>
-                <w:b/>
-              </w:rPr>
-            </w:pPr>
-            <w:r>
-              <w:rPr>
-                <w:b/>
-              </w:rPr>
-              <w:t xml:space="preserve">*</w:t>
-            </w:r>
-            <w:r>
-              <w:rPr>
-                <w:b/>
-              </w:rPr>
-            </w:r>
-            <w:r>
-              <w:rPr>
-                <w:b/>
-              </w:rPr>
-            </w:r>
-          </w:p>
-        </w:tc>
-        <w:tc>
-          <w:tcPr>
-            <w:shd w:val="clear" w:color="ffffff" w:fill="bfbfbf" w:themeFill="background1" w:themeFillShade="BF"/>
-            <w:tcBorders/>
-            <w:tcW w:w="340" w:type="dxa"/>
-            <w:textDirection w:val="lrTb"/>
-            <w:noWrap w:val="false"/>
-          </w:tcPr>
-          <w:p>
-            <w:pPr>
-              <w:pBdr/>
-              <w:spacing w:after="120" w:before="120" w:line="264" w:lineRule="auto"/>
-              <w:ind/>
-              <w:rPr>
-                <w:b/>
-              </w:rPr>
-            </w:pPr>
-            <w:r>
-              <w:rPr>
-                <w:b/>
-              </w:rPr>
-              <w:t xml:space="preserve">*</w:t>
-            </w:r>
-            <w:r>
-              <w:rPr>
-                <w:b/>
-              </w:rPr>
-            </w:r>
-            <w:r>
-              <w:rPr>
-                <w:b/>
-              </w:rPr>
-            </w:r>
-          </w:p>
-        </w:tc>
-        <w:tc>
-          <w:tcPr>
-            <w:shd w:val="clear" w:color="ffffff" w:fill="bfbfbf" w:themeFill="background1" w:themeFillShade="BF"/>
-            <w:tcBorders/>
-            <w:tcW w:w="340" w:type="dxa"/>
-            <w:textDirection w:val="lrTb"/>
-            <w:noWrap w:val="false"/>
-          </w:tcPr>
-          <w:p>
-            <w:pPr>
-              <w:pBdr/>
-              <w:spacing w:after="120" w:before="120" w:line="264" w:lineRule="auto"/>
-              <w:ind/>
-              <w:rPr>
-                <w:b/>
-              </w:rPr>
-            </w:pPr>
-            <w:r>
-              <w:rPr>
-                <w:b/>
-              </w:rPr>
-              <w:t xml:space="preserve">*</w:t>
-            </w:r>
-            <w:r>
-              <w:rPr>
-                <w:b/>
-              </w:rPr>
-            </w:r>
-            <w:r>
-              <w:rPr>
-                <w:b/>
-              </w:rPr>
-            </w:r>
-          </w:p>
-        </w:tc>
-      </w:tr>
-    </w:tbl>
     <w:p>
       <w:pPr>
         <w:pBdr>
@@ -4462,6 +1779,64 @@
           <w:highlight w:val="none"/>
         </w:rPr>
       </w:r>
+      <w:r>
+        <w:rPr>
+          <w:rFonts w:ascii="Times New Roman" w:hAnsi="Times New Roman" w:cs="Times New Roman"/>
+          <w:sz w:val="28"/>
+          <w:szCs w:val="28"/>
+          <w:highlight w:val="none"/>
+        </w:rPr>
+      </w:r>
+      <w:r>
+        <w:rPr>
+          <w:rFonts w:ascii="Times New Roman" w:hAnsi="Times New Roman" w:cs="Times New Roman"/>
+          <w:sz w:val="28"/>
+          <w:szCs w:val="28"/>
+          <w:highlight w:val="none"/>
+        </w:rPr>
+      </w:r>
+    </w:p>
+    <w:p>
+      <w:pPr>
+        <w:pBdr/>
+        <w:spacing/>
+        <w:ind/>
+        <w:rPr>
+          <w:rFonts w:ascii="Times New Roman" w:hAnsi="Times New Roman" w:cs="Times New Roman"/>
+          <w:sz w:val="28"/>
+          <w:szCs w:val="28"/>
+          <w:highlight w:val="none"/>
+        </w:rPr>
+      </w:pPr>
+      <w:r>
+        <w:rPr>
+          <w:rFonts w:ascii="Times New Roman" w:hAnsi="Times New Roman" w:cs="Times New Roman"/>
+          <w:sz w:val="28"/>
+          <w:szCs w:val="28"/>
+          <w:highlight w:val="none"/>
+        </w:rPr>
+      </w:r>
+      <w:r>
+        <w:rPr>
+          <w:rFonts w:ascii="Times New Roman" w:hAnsi="Times New Roman" w:cs="Times New Roman"/>
+          <w:sz w:val="28"/>
+          <w:szCs w:val="28"/>
+          <w:highlight w:val="none"/>
+        </w:rPr>
+      </w:r>
+    </w:p>
+    <w:p>
+      <w:pPr>
+        <w:pBdr/>
+        <w:spacing/>
+        <w:ind/>
+        <w:rPr>
+          <w:rFonts w:ascii="Times New Roman" w:hAnsi="Times New Roman" w:cs="Times New Roman"/>
+          <w:sz w:val="28"/>
+          <w:szCs w:val="28"/>
+          <w:highlight w:val="none"/>
+        </w:rPr>
+      </w:pPr>
       <w:r>
         <w:rPr>
           <w:rFonts w:ascii="Times New Roman" w:hAnsi="Times New Roman" w:cs="Times New Roman"/>
@@ -4821,7 +2196,7 @@
           <w:color w:val="000000"/>
           <w:sz w:val="24"/>
         </w:rPr>
-        <w:t xml:space="preserve">N×LN \times L</w:t>
+        <w:t xml:space="preserve">N×L</w:t>
       </w:r>
       <w:r>
         <w:rPr>
@@ -4829,7 +2204,7 @@
           <w:color w:val="000000"/>
           <w:sz w:val="24"/>
         </w:rPr>
-        <w:t xml:space="preserve">N×L, который содержит только элементы ленты.</w:t>
+        <w:t xml:space="preserve">, который содержит только элементы ленты.</w:t>
       </w:r>
       <w:r/>
     </w:p>
@@ -7674,6 +5049,7 @@
           <w:rFonts w:ascii="Times New Roman" w:hAnsi="Times New Roman" w:cs="Times New Roman"/>
           <w:sz w:val="28"/>
           <w:szCs w:val="28"/>
+          <w:highlight w:val="none"/>
         </w:rPr>
       </w:r>
       <w:r>
@@ -8345,7 +5721,14 @@
                 <w:sz w:val="28"/>
                 <w:szCs w:val="28"/>
               </w:rPr>
-              <w:t xml:space="preserve">1.68147e-05</w:t>
+            </w:r>
+            <w:r>
+              <w:rPr>
+                <w:rFonts w:ascii="Times New Roman" w:hAnsi="Times New Roman" w:cs="Times New Roman"/>
+                <w:sz w:val="28"/>
+                <w:szCs w:val="28"/>
+              </w:rPr>
+              <w:t xml:space="preserve">1.79558e-05</w:t>
             </w:r>
             <w:r>
               <w:rPr>
@@ -8528,7 +5911,14 @@
                 <w:sz w:val="28"/>
                 <w:szCs w:val="28"/>
               </w:rPr>
-              <w:t xml:space="preserve">6.8016e-05</w:t>
+            </w:r>
+            <w:r>
+              <w:rPr>
+                <w:rFonts w:ascii="Times New Roman" w:hAnsi="Times New Roman" w:cs="Times New Roman"/>
+                <w:sz w:val="28"/>
+                <w:szCs w:val="28"/>
+              </w:rPr>
+              <w:t xml:space="preserve">0.000196094</w:t>
             </w:r>
             <w:r>
               <w:rPr>
@@ -8618,17 +6008,8 @@
                 <w:rFonts w:ascii="Times New Roman" w:hAnsi="Times New Roman" w:cs="Times New Roman"/>
                 <w:sz w:val="28"/>
                 <w:szCs w:val="28"/>
-                <w:lang w:val="en-US"/>
               </w:rPr>
-              <w:t xml:space="preserve">5</w:t>
-            </w:r>
-            <w:r>
-              <w:rPr>
-                <w:rFonts w:ascii="Times New Roman" w:hAnsi="Times New Roman" w:cs="Times New Roman"/>
-                <w:sz w:val="28"/>
-                <w:szCs w:val="28"/>
-              </w:rPr>
-              <w:t xml:space="preserve">00</w:t>
+              <w:t xml:space="preserve">400</w:t>
             </w:r>
             <w:r>
               <w:rPr>
@@ -8720,7 +6101,14 @@
                 <w:sz w:val="28"/>
                 <w:szCs w:val="28"/>
               </w:rPr>
-              <w:t xml:space="preserve">0.00085558</w:t>
+            </w:r>
+            <w:r>
+              <w:rPr>
+                <w:rFonts w:ascii="Times New Roman" w:hAnsi="Times New Roman" w:cs="Times New Roman"/>
+                <w:sz w:val="28"/>
+                <w:szCs w:val="28"/>
+              </w:rPr>
+              <w:t xml:space="preserve">0.00192609</w:t>
             </w:r>
             <w:r>
               <w:rPr>
@@ -8810,17 +6198,8 @@
                 <w:rFonts w:ascii="Times New Roman" w:hAnsi="Times New Roman" w:cs="Times New Roman"/>
                 <w:sz w:val="28"/>
                 <w:szCs w:val="28"/>
-                <w:lang w:val="en-US"/>
               </w:rPr>
-              <w:t xml:space="preserve">5</w:t>
-            </w:r>
-            <w:r>
-              <w:rPr>
-                <w:rFonts w:ascii="Times New Roman" w:hAnsi="Times New Roman" w:cs="Times New Roman"/>
-                <w:sz w:val="28"/>
-                <w:szCs w:val="28"/>
-              </w:rPr>
-              <w:t xml:space="preserve">00</w:t>
+              <w:t xml:space="preserve">400</w:t>
             </w:r>
             <w:r>
               <w:rPr>
@@ -8912,7 +6291,14 @@
                 <w:sz w:val="28"/>
                 <w:szCs w:val="28"/>
               </w:rPr>
-              <w:t xml:space="preserve">0.00102203</w:t>
+            </w:r>
+            <w:r>
+              <w:rPr>
+                <w:rFonts w:ascii="Times New Roman" w:hAnsi="Times New Roman" w:cs="Times New Roman"/>
+                <w:sz w:val="28"/>
+                <w:szCs w:val="28"/>
+              </w:rPr>
+              <w:t xml:space="preserve">0.00094917</w:t>
             </w:r>
             <w:r>
               <w:rPr>
@@ -8984,6 +6370,14 @@
           <w:szCs w:val="28"/>
         </w:rPr>
         <w:t xml:space="preserve">Часть 2</w:t>
+      </w:r>
+      <w:r>
+        <w:rPr>
+          <w:rFonts w:ascii="Times New Roman" w:hAnsi="Times New Roman" w:cs="Times New Roman"/>
+          <w:sz w:val="28"/>
+          <w:szCs w:val="28"/>
+          <w:lang w:val="en-US"/>
+        </w:rPr>
       </w:r>
       <w:r>
         <w:rPr>
@@ -9265,7 +6659,14 @@
                 <w:sz w:val="28"/>
                 <w:szCs w:val="28"/>
               </w:rPr>
-              <w:t xml:space="preserve">0.000917668</w:t>
+            </w:r>
+            <w:r>
+              <w:rPr>
+                <w:rFonts w:ascii="Times New Roman" w:hAnsi="Times New Roman" w:cs="Times New Roman"/>
+                <w:sz w:val="28"/>
+                <w:szCs w:val="28"/>
+              </w:rPr>
+              <w:t xml:space="preserve">9.8042e-05</w:t>
             </w:r>
             <w:r>
               <w:rPr>
@@ -9408,7 +6809,14 @@
                 <w:sz w:val="28"/>
                 <w:szCs w:val="28"/>
               </w:rPr>
-              <w:t xml:space="preserve">0.000255953</w:t>
+            </w:r>
+            <w:r>
+              <w:rPr>
+                <w:rFonts w:ascii="Times New Roman" w:hAnsi="Times New Roman" w:cs="Times New Roman"/>
+                <w:sz w:val="28"/>
+                <w:szCs w:val="28"/>
+              </w:rPr>
+              <w:t xml:space="preserve">0.000393949</w:t>
             </w:r>
             <w:r>
               <w:rPr>
@@ -9968,7 +7376,14 @@
                 <w:sz w:val="28"/>
                 <w:szCs w:val="28"/>
               </w:rPr>
-              <w:t xml:space="preserve">2.91021e-10</w:t>
+            </w:r>
+            <w:r>
+              <w:rPr>
+                <w:rFonts w:ascii="Times New Roman" w:hAnsi="Times New Roman" w:cs="Times New Roman"/>
+                <w:sz w:val="28"/>
+                <w:szCs w:val="28"/>
+              </w:rPr>
+              <w:t xml:space="preserve">3.69529e-11</w:t>
             </w:r>
             <w:r>
               <w:rPr>
@@ -10207,7 +7622,14 @@
                 <w:sz w:val="28"/>
                 <w:szCs w:val="28"/>
               </w:rPr>
-              <w:t xml:space="preserve">9.27195e-07</w:t>
+            </w:r>
+            <w:r>
+              <w:rPr>
+                <w:rFonts w:ascii="Times New Roman" w:hAnsi="Times New Roman" w:cs="Times New Roman"/>
+                <w:sz w:val="28"/>
+                <w:szCs w:val="28"/>
+              </w:rPr>
+              <w:t xml:space="preserve">1.15453e-09</w:t>
             </w:r>
             <w:r>
               <w:rPr>
@@ -10446,7 +7868,14 @@
                 <w:sz w:val="28"/>
                 <w:szCs w:val="28"/>
               </w:rPr>
-              <w:t xml:space="preserve">0.010545</w:t>
+            </w:r>
+            <w:r>
+              <w:rPr>
+                <w:rFonts w:ascii="Times New Roman" w:hAnsi="Times New Roman" w:cs="Times New Roman"/>
+                <w:sz w:val="28"/>
+                <w:szCs w:val="28"/>
+              </w:rPr>
+              <w:t xml:space="preserve">1.44485e-07</w:t>
             </w:r>
             <w:r>
               <w:rPr>

</xml_diff>